<commit_message>
Added more user test cases
</commit_message>
<xml_diff>
--- a/Documentation/StockInsights_Part3.docx
+++ b/Documentation/StockInsights_Part3.docx
@@ -106,7 +106,19 @@
         <w:rPr>
           <w:rFonts w:ascii="Century Gothic" w:cs="Century Gothic" w:hAnsi="Century Gothic"/>
         </w:rPr>
-        <w:t xml:space="preserve">StockInsights</w:t>
+        <w:t xml:space="preserve">Stock</w:t>
+      </w:r>
+      <w:r>
+        <w:rPr>
+          <w:rFonts w:ascii="Century Gothic" w:cs="Century Gothic" w:hAnsi="Century Gothic"/>
+        </w:rPr>
+        <w:t xml:space="preserve"> </w:t>
+      </w:r>
+      <w:r>
+        <w:rPr>
+          <w:rFonts w:ascii="Century Gothic" w:cs="Century Gothic" w:hAnsi="Century Gothic"/>
+        </w:rPr>
+        <w:t xml:space="preserve">Insights</w:t>
       </w:r>
     </w:p>
     <w:p>
@@ -159,7 +171,7 @@
         </w:rPr>
         <w:t xml:space="preserve">We wrote python scripts to automate the testing for the momentum algorithm we are applying. Here’s the link to the code: </w:t>
       </w:r>
-      <w:hyperlink r:id="rId44">
+      <w:hyperlink r:id="rId46">
         <w:r>
           <w:rPr>
             <w:rFonts w:ascii="Century Gothic" w:cs="Century Gothic" w:hAnsi="Century Gothic"/>
@@ -1332,8 +1344,8 @@
               </w:rPr>
               <w:t xml:space="preserve">     Test is validated by visually looking at the data presented and cross-referencing it with the apple csv on another computer to</w:t>
             </w:r>
-            <w:bookmarkStart w:id="226" w:name="_GoBack"/>
-            <w:bookmarkEnd w:id="226"/>
+            <w:bookmarkStart w:id="228" w:name="_GoBack"/>
+            <w:bookmarkEnd w:id="228"/>
             <w:r>
               <w:rPr>
                 <w:rFonts w:ascii="Century Gothic" w:cs="Century Gothic" w:hAnsi="Century Gothic"/>
@@ -1424,32 +1436,12 @@
           </w:tcPr>
           <w:p>
             <w:pPr>
-              <w:pStyle w:val="Normal"/>
+              <w:pStyle w:val="_Normal"/>
               <w:jc w:val="left"/>
             </w:pPr>
             <w:r>
               <w:rPr/>
-              <w:t xml:space="preserve">Proj</w:t>
-            </w:r>
-            <w:r>
-              <w:rPr/>
-              <w:t xml:space="preserve">ect </w:t>
-            </w:r>
-            <w:r>
-              <w:rPr/>
-              <w:t xml:space="preserve">Name: Stoc</w:t>
-            </w:r>
-            <w:r>
-              <w:rPr/>
-              <w:t xml:space="preserve">k</w:t>
-            </w:r>
-            <w:r>
-              <w:rPr/>
-              <w:t xml:space="preserve"> </w:t>
-            </w:r>
-            <w:r>
-              <w:rPr/>
-              <w:t xml:space="preserve">Insights</w:t>
+              <w:t xml:space="preserve">Project Name: Stock Insights</w:t>
             </w:r>
           </w:p>
         </w:tc>
@@ -1471,12 +1463,16 @@
           </w:tcPr>
           <w:p>
             <w:pPr>
-              <w:pStyle w:val="Normal"/>
+              <w:pStyle w:val="_Normal"/>
               <w:jc w:val="center"/>
             </w:pPr>
             <w:r>
               <w:rPr/>
               <w:t xml:space="preserve">Test Case</w:t>
+            </w:r>
+            <w:r>
+              <w:rPr/>
+              <w:t xml:space="preserve"> Template</w:t>
             </w:r>
           </w:p>
         </w:tc>
@@ -1498,15 +1494,11 @@
           </w:tcPr>
           <w:p>
             <w:pPr>
-              <w:pStyle w:val="Normal"/>
-            </w:pPr>
-            <w:r>
-              <w:rPr/>
-              <w:t xml:space="preserve">Test Case I</w:t>
-            </w:r>
-            <w:r>
-              <w:rPr/>
-              <w:t xml:space="preserve">D: US-02</w:t>
+              <w:pStyle w:val="_Normal"/>
+            </w:pPr>
+            <w:r>
+              <w:rPr/>
+              <w:t xml:space="preserve">Test Case ID: US-02</w:t>
             </w:r>
           </w:p>
         </w:tc>
@@ -1523,15 +1515,11 @@
           </w:tcPr>
           <w:p>
             <w:pPr>
-              <w:pStyle w:val="Normal"/>
-            </w:pPr>
-            <w:r>
-              <w:rPr/>
-              <w:t xml:space="preserve">Test </w:t>
-            </w:r>
-            <w:r>
-              <w:rPr/>
-              <w:t xml:space="preserve">designed by: Andrew Callahan</w:t>
+              <w:pStyle w:val="_Normal"/>
+            </w:pPr>
+            <w:r>
+              <w:rPr/>
+              <w:t xml:space="preserve">Test designed by: Andrew Callahan</w:t>
             </w:r>
           </w:p>
         </w:tc>
@@ -1553,19 +1541,11 @@
           </w:tcPr>
           <w:p>
             <w:pPr>
-              <w:pStyle w:val="Normal"/>
-            </w:pPr>
-            <w:r>
-              <w:rPr/>
-              <w:t xml:space="preserve">Test Priority</w:t>
-            </w:r>
-            <w:r>
-              <w:rPr/>
-              <w:t xml:space="preserve"> (low,</w:t>
-            </w:r>
-            <w:r>
-              <w:rPr/>
-              <w:t xml:space="preserve"> med, high): Med</w:t>
+              <w:pStyle w:val="_Normal"/>
+            </w:pPr>
+            <w:r>
+              <w:rPr/>
+              <w:t xml:space="preserve">Test Priority (low, med, high): Med</w:t>
             </w:r>
           </w:p>
         </w:tc>
@@ -1582,19 +1562,11 @@
           </w:tcPr>
           <w:p>
             <w:pPr>
-              <w:pStyle w:val="Normal"/>
-            </w:pPr>
-            <w:r>
-              <w:rPr/>
-              <w:t xml:space="preserve">Test </w:t>
-            </w:r>
-            <w:r>
-              <w:rPr/>
-              <w:t xml:space="preserve">designed date: 11/11</w:t>
-            </w:r>
-            <w:r>
-              <w:rPr/>
-              <w:t xml:space="preserve">/15</w:t>
+              <w:pStyle w:val="_Normal"/>
+            </w:pPr>
+            <w:r>
+              <w:rPr/>
+              <w:t xml:space="preserve">Test designed date: 11/11/15</w:t>
             </w:r>
           </w:p>
         </w:tc>
@@ -1616,19 +1588,11 @@
           </w:tcPr>
           <w:p>
             <w:pPr>
-              <w:pStyle w:val="Normal"/>
-            </w:pPr>
-            <w:r>
-              <w:rPr/>
-              <w:t xml:space="preserve">Module Name: Check </w:t>
-            </w:r>
-            <w:r>
-              <w:rPr/>
-              <w:t xml:space="preserve">invalid c</w:t>
-            </w:r>
-            <w:r>
-              <w:rPr/>
-              <w:t xml:space="preserve">ompany name</w:t>
+              <w:pStyle w:val="_Normal"/>
+            </w:pPr>
+            <w:r>
+              <w:rPr/>
+              <w:t xml:space="preserve">Module Name: Check invalid company name</w:t>
             </w:r>
           </w:p>
         </w:tc>
@@ -1645,7 +1609,7 @@
           </w:tcPr>
           <w:p>
             <w:pPr>
-              <w:pStyle w:val="Normal"/>
+              <w:pStyle w:val="_Normal"/>
             </w:pPr>
             <w:r>
               <w:rPr/>
@@ -1671,15 +1635,11 @@
           </w:tcPr>
           <w:p>
             <w:pPr>
-              <w:pStyle w:val="Normal"/>
-            </w:pPr>
-            <w:r>
-              <w:rPr/>
-              <w:t xml:space="preserve">Test Title:</w:t>
-            </w:r>
-            <w:r>
-              <w:rPr/>
-              <w:t xml:space="preserve"> Invalid company search</w:t>
+              <w:pStyle w:val="_Normal"/>
+            </w:pPr>
+            <w:r>
+              <w:rPr/>
+              <w:t xml:space="preserve">Test Title: Invalid company search</w:t>
             </w:r>
           </w:p>
         </w:tc>
@@ -1696,15 +1656,11 @@
           </w:tcPr>
           <w:p>
             <w:pPr>
-              <w:pStyle w:val="Normal"/>
-            </w:pPr>
-            <w:r>
-              <w:rPr/>
-              <w:t xml:space="preserve">Test execut</w:t>
-            </w:r>
-            <w:r>
-              <w:rPr/>
-              <w:t xml:space="preserve">ion date:</w:t>
+              <w:pStyle w:val="_Normal"/>
+            </w:pPr>
+            <w:r>
+              <w:rPr/>
+              <w:t xml:space="preserve">Test execution date:</w:t>
             </w:r>
           </w:p>
         </w:tc>
@@ -1726,31 +1682,11 @@
           </w:tcPr>
           <w:p>
             <w:pPr>
-              <w:pStyle w:val="Normal"/>
-            </w:pPr>
-            <w:r>
-              <w:rPr/>
-              <w:t xml:space="preserve">Pre</w:t>
-            </w:r>
-            <w:r>
-              <w:rPr/>
-              <w:t xml:space="preserve">conditions</w:t>
-            </w:r>
-            <w:r>
-              <w:rPr/>
-              <w:t xml:space="preserve">:</w:t>
-            </w:r>
-            <w:r>
-              <w:rPr/>
-              <w:t xml:space="preserve"> user can acc</w:t>
-            </w:r>
-            <w:r>
-              <w:rPr/>
-              <w:t xml:space="preserve">ess website and search for compan</w:t>
-            </w:r>
-            <w:r>
-              <w:rPr/>
-              <w:t xml:space="preserve">y</w:t>
+              <w:pStyle w:val="_Normal"/>
+            </w:pPr>
+            <w:r>
+              <w:rPr/>
+              <w:t xml:space="preserve">Preconditions: user can access website and search for company</w:t>
             </w:r>
           </w:p>
         </w:tc>
@@ -1772,23 +1708,19 @@
           </w:tcPr>
           <w:p>
             <w:pPr>
-              <w:pStyle w:val="Normal"/>
-            </w:pPr>
-            <w:r>
-              <w:rPr/>
-              <w:t xml:space="preserve">Dependancies</w:t>
-            </w:r>
-            <w:r>
-              <w:rPr/>
-              <w:t xml:space="preserve">:</w:t>
-            </w:r>
-            <w:r>
-              <w:rPr/>
-              <w:t xml:space="preserve"> Website online and connected to data</w:t>
-            </w:r>
-            <w:r>
-              <w:rPr/>
-              <w:t xml:space="preserve">base</w:t>
+              <w:pStyle w:val="_Normal"/>
+            </w:pPr>
+            <w:r>
+              <w:rPr/>
+              <w:t xml:space="preserve">Depend</w:t>
+            </w:r>
+            <w:r>
+              <w:rPr/>
+              <w:t xml:space="preserve">e</w:t>
+            </w:r>
+            <w:r>
+              <w:rPr/>
+              <w:t xml:space="preserve">ncies: Website online and connected to database</w:t>
             </w:r>
           </w:p>
         </w:tc>
@@ -1809,7 +1741,7 @@
           </w:tcPr>
           <w:p>
             <w:pPr>
-              <w:pStyle w:val="Normal"/>
+              <w:pStyle w:val="_Normal"/>
             </w:pPr>
             <w:r>
               <w:rPr/>
@@ -1829,7 +1761,7 @@
           </w:tcPr>
           <w:p>
             <w:pPr>
-              <w:pStyle w:val="Normal"/>
+              <w:pStyle w:val="_Normal"/>
             </w:pPr>
             <w:r>
               <w:rPr/>
@@ -1849,7 +1781,7 @@
           </w:tcPr>
           <w:p>
             <w:pPr>
-              <w:pStyle w:val="Normal"/>
+              <w:pStyle w:val="_Normal"/>
             </w:pPr>
             <w:r>
               <w:rPr/>
@@ -1869,7 +1801,7 @@
           </w:tcPr>
           <w:p>
             <w:pPr>
-              <w:pStyle w:val="Normal"/>
+              <w:pStyle w:val="_Normal"/>
             </w:pPr>
             <w:r>
               <w:rPr/>
@@ -1889,7 +1821,7 @@
           </w:tcPr>
           <w:p>
             <w:pPr>
-              <w:pStyle w:val="Normal"/>
+              <w:pStyle w:val="_Normal"/>
             </w:pPr>
             <w:r>
               <w:rPr/>
@@ -1909,7 +1841,7 @@
           </w:tcPr>
           <w:p>
             <w:pPr>
-              <w:pStyle w:val="Normal"/>
+              <w:pStyle w:val="_Normal"/>
             </w:pPr>
             <w:r>
               <w:rPr/>
@@ -1929,7 +1861,7 @@
           </w:tcPr>
           <w:p>
             <w:pPr>
-              <w:pStyle w:val="Normal"/>
+              <w:pStyle w:val="_Normal"/>
             </w:pPr>
             <w:r>
               <w:rPr/>
@@ -1954,7 +1886,7 @@
           </w:tcPr>
           <w:p>
             <w:pPr>
-              <w:pStyle w:val="Normal"/>
+              <w:pStyle w:val="_Normal"/>
             </w:pPr>
             <w:r>
               <w:rPr/>
@@ -1974,7 +1906,7 @@
           </w:tcPr>
           <w:p>
             <w:pPr>
-              <w:pStyle w:val="Normal"/>
+              <w:pStyle w:val="_Normal"/>
             </w:pPr>
             <w:r>
               <w:rPr/>
@@ -1994,7 +1926,7 @@
           </w:tcPr>
           <w:p>
             <w:pPr>
-              <w:pStyle w:val="Normal"/>
+              <w:pStyle w:val="_Normal"/>
             </w:pPr>
             <w:r>
               <w:rPr/>
@@ -2014,15 +1946,11 @@
           </w:tcPr>
           <w:p>
             <w:pPr>
-              <w:pStyle w:val="Normal"/>
-            </w:pPr>
-            <w:r>
-              <w:rPr/>
-              <w:t xml:space="preserve">User can </w:t>
-            </w:r>
-            <w:r>
-              <w:rPr/>
-              <w:t xml:space="preserve">see the webpage</w:t>
+              <w:pStyle w:val="_Normal"/>
+            </w:pPr>
+            <w:r>
+              <w:rPr/>
+              <w:t xml:space="preserve">User can see the webpage</w:t>
             </w:r>
           </w:p>
         </w:tc>
@@ -2038,7 +1966,7 @@
           </w:tcPr>
           <w:p>
             <w:pPr>
-              <w:pStyle w:val="Normal"/>
+              <w:pStyle w:val="_Normal"/>
             </w:pPr>
           </w:p>
         </w:tc>
@@ -2054,7 +1982,7 @@
           </w:tcPr>
           <w:p>
             <w:pPr>
-              <w:pStyle w:val="Normal"/>
+              <w:pStyle w:val="_Normal"/>
             </w:pPr>
           </w:p>
         </w:tc>
@@ -2070,7 +1998,7 @@
           </w:tcPr>
           <w:p>
             <w:pPr>
-              <w:pStyle w:val="Normal"/>
+              <w:pStyle w:val="_Normal"/>
             </w:pPr>
           </w:p>
         </w:tc>
@@ -2091,7 +2019,7 @@
           </w:tcPr>
           <w:p>
             <w:pPr>
-              <w:pStyle w:val="Normal"/>
+              <w:pStyle w:val="_Normal"/>
             </w:pPr>
             <w:r>
               <w:rPr/>
@@ -2111,15 +2039,11 @@
           </w:tcPr>
           <w:p>
             <w:pPr>
-              <w:pStyle w:val="Normal"/>
-            </w:pPr>
-            <w:r>
-              <w:rPr/>
-              <w:t xml:space="preserve">Select</w:t>
-            </w:r>
-            <w:r>
-              <w:rPr/>
-              <w:t xml:space="preserve"> function tab</w:t>
+              <w:pStyle w:val="_Normal"/>
+            </w:pPr>
+            <w:r>
+              <w:rPr/>
+              <w:t xml:space="preserve">Select function tab</w:t>
             </w:r>
           </w:p>
         </w:tc>
@@ -2135,7 +2059,7 @@
           </w:tcPr>
           <w:p>
             <w:pPr>
-              <w:pStyle w:val="Normal"/>
+              <w:pStyle w:val="_Normal"/>
             </w:pPr>
             <w:r>
               <w:rPr/>
@@ -2155,19 +2079,11 @@
           </w:tcPr>
           <w:p>
             <w:pPr>
-              <w:pStyle w:val="Normal"/>
-            </w:pPr>
-            <w:r>
-              <w:rPr/>
-              <w:t xml:space="preserve">Website redirects to function</w:t>
-            </w:r>
-            <w:r>
-              <w:rPr/>
-              <w:t xml:space="preserve"> </w:t>
-            </w:r>
-            <w:r>
-              <w:rPr/>
-              <w:t xml:space="preserve">tab</w:t>
+              <w:pStyle w:val="_Normal"/>
+            </w:pPr>
+            <w:r>
+              <w:rPr/>
+              <w:t xml:space="preserve">Website redirects to function tab</w:t>
             </w:r>
           </w:p>
         </w:tc>
@@ -2183,7 +2099,7 @@
           </w:tcPr>
           <w:p>
             <w:pPr>
-              <w:pStyle w:val="Normal"/>
+              <w:pStyle w:val="_Normal"/>
             </w:pPr>
           </w:p>
         </w:tc>
@@ -2199,7 +2115,7 @@
           </w:tcPr>
           <w:p>
             <w:pPr>
-              <w:pStyle w:val="Normal"/>
+              <w:pStyle w:val="_Normal"/>
             </w:pPr>
           </w:p>
         </w:tc>
@@ -2215,7 +2131,7 @@
           </w:tcPr>
           <w:p>
             <w:pPr>
-              <w:pStyle w:val="Normal"/>
+              <w:pStyle w:val="_Normal"/>
             </w:pPr>
           </w:p>
         </w:tc>
@@ -2234,7 +2150,7 @@
           </w:tcPr>
           <w:p>
             <w:pPr>
-              <w:pStyle w:val="Normal"/>
+              <w:pStyle w:val="_Normal"/>
             </w:pPr>
             <w:r>
               <w:rPr/>
@@ -2254,23 +2170,11 @@
           </w:tcPr>
           <w:p>
             <w:pPr>
-              <w:pStyle w:val="Normal"/>
-            </w:pPr>
-            <w:r>
-              <w:rPr/>
-              <w:t xml:space="preserve">Type </w:t>
-            </w:r>
-            <w:r>
-              <w:rPr/>
-              <w:t xml:space="preserve">in </w:t>
-            </w:r>
-            <w:r>
-              <w:rPr/>
-              <w:t xml:space="preserve">a f</w:t>
-            </w:r>
-            <w:r>
-              <w:rPr/>
-              <w:t xml:space="preserve">alse company name</w:t>
+              <w:pStyle w:val="_Normal"/>
+            </w:pPr>
+            <w:r>
+              <w:rPr/>
+              <w:t xml:space="preserve">Type in a false company name</w:t>
             </w:r>
           </w:p>
         </w:tc>
@@ -2286,35 +2190,11 @@
           </w:tcPr>
           <w:p>
             <w:pPr>
-              <w:pStyle w:val="Normal"/>
-            </w:pPr>
-            <w:r>
-              <w:rPr/>
-              <w:t xml:space="preserve">Type in </w:t>
-            </w:r>
-            <w:r>
-              <w:rPr/>
-              <w:t xml:space="preserve">“</w:t>
-            </w:r>
-            <w:r>
-              <w:rPr/>
-              <w:t xml:space="preserve">t</w:t>
-            </w:r>
-            <w:r>
-              <w:rPr/>
-              <w:t xml:space="preserve">est</w:t>
-            </w:r>
-            <w:r>
-              <w:rPr/>
-              <w:t xml:space="preserve">”</w:t>
-            </w:r>
-            <w:r>
-              <w:rPr/>
-              <w:t xml:space="preserve"> </w:t>
-            </w:r>
-            <w:r>
-              <w:rPr/>
-              <w:t xml:space="preserve">into field</w:t>
+              <w:pStyle w:val="_Normal"/>
+            </w:pPr>
+            <w:r>
+              <w:rPr/>
+              <w:t xml:space="preserve">Type in “test” into field</w:t>
             </w:r>
           </w:p>
         </w:tc>
@@ -2330,23 +2210,11 @@
           </w:tcPr>
           <w:p>
             <w:pPr>
-              <w:pStyle w:val="Normal"/>
-            </w:pPr>
-            <w:r>
-              <w:rPr/>
-              <w:t xml:space="preserve">Server </w:t>
-            </w:r>
-            <w:r>
-              <w:rPr/>
-              <w:t xml:space="preserve">does not fi</w:t>
-            </w:r>
-            <w:r>
-              <w:rPr/>
-              <w:t xml:space="preserve">nd </w:t>
-            </w:r>
-            <w:r>
-              <w:rPr/>
-              <w:t xml:space="preserve">company, displays invalid message</w:t>
+              <w:pStyle w:val="_Normal"/>
+            </w:pPr>
+            <w:r>
+              <w:rPr/>
+              <w:t xml:space="preserve">Server does not find company, displays invalid message</w:t>
             </w:r>
           </w:p>
         </w:tc>
@@ -2362,7 +2230,7 @@
           </w:tcPr>
           <w:p>
             <w:pPr>
-              <w:pStyle w:val="Normal"/>
+              <w:pStyle w:val="_Normal"/>
             </w:pPr>
           </w:p>
         </w:tc>
@@ -2378,7 +2246,7 @@
           </w:tcPr>
           <w:p>
             <w:pPr>
-              <w:pStyle w:val="Normal"/>
+              <w:pStyle w:val="_Normal"/>
             </w:pPr>
           </w:p>
         </w:tc>
@@ -2394,7 +2262,7 @@
           </w:tcPr>
           <w:p>
             <w:pPr>
-              <w:pStyle w:val="Normal"/>
+              <w:pStyle w:val="_Normal"/>
             </w:pPr>
           </w:p>
         </w:tc>
@@ -2414,51 +2282,19 @@
           </w:tcPr>
           <w:p>
             <w:pPr>
-              <w:pStyle w:val="Normal"/>
-            </w:pPr>
-            <w:r>
-              <w:rPr/>
-              <w:t xml:space="preserve">Po</w:t>
-            </w:r>
-            <w:r>
-              <w:rPr/>
-              <w:t xml:space="preserve">st Conditions: Test is validated when the user see an invalid entry </w:t>
-            </w:r>
-            <w:r>
-              <w:rPr/>
-              <w:t xml:space="preserve">reponse </w:t>
-            </w:r>
-            <w:r>
-              <w:rPr/>
-              <w:t xml:space="preserve">from the website after </w:t>
-            </w:r>
-            <w:r>
-              <w:rPr/>
-              <w:t xml:space="preserve">it </w:t>
-            </w:r>
-            <w:r>
-              <w:rPr/>
-              <w:t xml:space="preserve">is not able to find </w:t>
-            </w:r>
-            <w:r>
-              <w:rPr/>
-              <w:t xml:space="preserve">t</w:t>
-            </w:r>
-            <w:r>
-              <w:rPr/>
-              <w:t xml:space="preserve">hat company stock </w:t>
-            </w:r>
-            <w:r>
-              <w:rPr/>
-              <w:t xml:space="preserve">in the data</w:t>
-            </w:r>
-            <w:r>
-              <w:rPr/>
-              <w:t xml:space="preserve">base</w:t>
-            </w:r>
-            <w:r>
-              <w:rPr/>
-              <w:t xml:space="preserve">.</w:t>
+              <w:pStyle w:val="_Normal"/>
+            </w:pPr>
+            <w:r>
+              <w:rPr/>
+              <w:t xml:space="preserve">Post Conditions: Test is validated when the user see an invalid entry re</w:t>
+            </w:r>
+            <w:r>
+              <w:rPr/>
+              <w:t xml:space="preserve">s</w:t>
+            </w:r>
+            <w:r>
+              <w:rPr/>
+              <w:t xml:space="preserve">ponse from the website after it is not able to find that company stock in the database.</w:t>
             </w:r>
           </w:p>
         </w:tc>
@@ -2469,9 +2305,1516 @@
     </w:p>
     <w:p>
       <w:pPr/>
+    </w:p>
+    <w:p>
+      <w:pPr/>
+    </w:p>
+    <w:p>
+      <w:pPr/>
+    </w:p>
+    <w:p>
+      <w:pPr/>
+    </w:p>
+    <w:p>
+      <w:pPr/>
+    </w:p>
+    <w:p>
+      <w:pPr/>
+    </w:p>
+    <w:p>
+      <w:pPr/>
+    </w:p>
+    <w:p>
+      <w:pPr/>
+    </w:p>
+    <w:p>
+      <w:pPr/>
+    </w:p>
+    <w:p>
+      <w:pPr/>
+    </w:p>
+    <w:p>
+      <w:pPr/>
+    </w:p>
+    <w:p>
+      <w:pPr/>
+    </w:p>
+    <w:p>
+      <w:pPr/>
+    </w:p>
+    <w:p>
+      <w:pPr/>
+    </w:p>
+    <w:p>
+      <w:pPr/>
+    </w:p>
+    <w:p>
+      <w:pPr/>
+    </w:p>
+    <w:p>
+      <w:pPr/>
+    </w:p>
+    <w:p>
+      <w:pPr/>
+    </w:p>
+    <w:p>
+      <w:pPr/>
+    </w:p>
+    <w:p>
+      <w:pPr/>
+    </w:p>
+    <w:p>
+      <w:pPr/>
+    </w:p>
+    <w:p>
+      <w:pPr/>
+    </w:p>
+    <w:p>
+      <w:pPr/>
+    </w:p>
+    <w:p>
+      <w:pPr/>
+    </w:p>
+    <w:tbl>
+      <w:tblGrid>
+        <w:gridCol w:w="720"/>
+        <w:gridCol w:w="1530"/>
+        <w:gridCol w:w="1620"/>
+        <w:gridCol w:w="2160"/>
+        <w:gridCol w:w="1350"/>
+        <w:gridCol w:w="1080"/>
+        <w:gridCol w:w="1530"/>
+      </w:tblGrid>
+      <w:tblPr>
+        <w:tblBorders>
+          <w:left w:val="single"/>
+          <w:right w:val="single"/>
+          <w:top w:val="single"/>
+          <w:bottom w:val="single"/>
+        </w:tblBorders>
+      </w:tblPr>
+      <w:tr>
+        <w:trPr>
+          <w:trHeight w:val="360" w:hRule="exact"/>
+        </w:trPr>
+        <w:tc>
+          <w:tcPr>
+            <w:tcW w:w="720" w:type="dxa"/>
+            <w:tcBorders>
+              <w:left w:val="single"/>
+              <w:right w:val="single"/>
+              <w:top w:val="single"/>
+              <w:bottom w:val="single"/>
+            </w:tcBorders>
+            <w:gridSpan w:val="7"/>
+          </w:tcPr>
+          <w:p>
+            <w:pPr>
+              <w:pStyle w:val="_Normal"/>
+              <w:jc w:val="center"/>
+              <w:ind w:firstLine="0"/>
+              <w:spacing w:after="0"/>
+              <w:spacing w:before="0"/>
+              <w:spacing w:line="240" w:lineRule="auto"/>
+            </w:pPr>
+            <w:r>
+              <w:rPr/>
+              <w:t xml:space="preserve">Pro</w:t>
+            </w:r>
+            <w:r>
+              <w:rPr/>
+              <w:t xml:space="preserve">ject </w:t>
+            </w:r>
+            <w:r>
+              <w:rPr/>
+              <w:t xml:space="preserve">Name: Stock I</w:t>
+            </w:r>
+            <w:r>
+              <w:rPr/>
+              <w:t xml:space="preserve">nsights</w:t>
+            </w:r>
+          </w:p>
+        </w:tc>
+      </w:tr>
+      <w:tr>
+        <w:trPr>
+          <w:trHeight w:val="270" w:hRule="exact"/>
+        </w:trPr>
+        <w:tc>
+          <w:tcPr>
+            <w:tcW w:w="720" w:type="dxa"/>
+            <w:tcBorders>
+              <w:left w:val="single"/>
+              <w:right w:val="single"/>
+              <w:top w:val="single"/>
+              <w:bottom w:val="single"/>
+            </w:tcBorders>
+            <w:gridSpan w:val="7"/>
+          </w:tcPr>
+          <w:p>
+            <w:pPr>
+              <w:pStyle w:val="_Normal"/>
+              <w:jc w:val="center"/>
+              <w:ind w:firstLine="0"/>
+              <w:spacing w:after="0"/>
+              <w:spacing w:before="0"/>
+              <w:spacing w:line="240" w:lineRule="auto"/>
+            </w:pPr>
+            <w:r>
+              <w:rPr>
+                <w:lang w:val="en-US"/>
+                <w:rFonts w:ascii="Times New Roman" w:cs="Times New Roman" w:hAnsi="Times New Roman"/>
+                <w:sz w:val="24"/>
+              </w:rPr>
+              <w:t xml:space="preserve">Test Case</w:t>
+            </w:r>
+          </w:p>
+        </w:tc>
+      </w:tr>
+      <w:tr>
+        <w:trPr>
+          <w:trHeight w:val="360" w:hRule="exact"/>
+        </w:trPr>
+        <w:tc>
+          <w:tcPr>
+            <w:tcW w:w="720" w:type="dxa"/>
+            <w:tcBorders>
+              <w:left w:val="single"/>
+              <w:right w:val="single"/>
+              <w:top w:val="single"/>
+              <w:bottom w:val="single"/>
+            </w:tcBorders>
+            <w:gridSpan w:val="3"/>
+          </w:tcPr>
+          <w:p>
+            <w:pPr>
+              <w:pStyle w:val="_Normal"/>
+              <w:jc w:val="left"/>
+              <w:ind w:firstLine="0"/>
+              <w:spacing w:after="0"/>
+              <w:spacing w:before="0"/>
+              <w:spacing w:line="240" w:lineRule="auto"/>
+            </w:pPr>
+            <w:r>
+              <w:rPr>
+                <w:lang w:val="en-US"/>
+                <w:rFonts w:ascii="Times New Roman" w:cs="Times New Roman" w:hAnsi="Times New Roman"/>
+                <w:sz w:val="24"/>
+              </w:rPr>
+              <w:t xml:space="preserve">Test Case ID: US-0</w:t>
+            </w:r>
+            <w:r>
+              <w:rPr>
+                <w:lang w:val="en-US"/>
+                <w:rFonts w:ascii="Times New Roman" w:cs="Times New Roman" w:hAnsi="Times New Roman"/>
+                <w:sz w:val="24"/>
+              </w:rPr>
+              <w:t xml:space="preserve">3</w:t>
+            </w:r>
+          </w:p>
+        </w:tc>
+        <w:tc>
+          <w:tcPr>
+            <w:tcW w:w="2160" w:type="dxa"/>
+            <w:tcBorders>
+              <w:left w:val="single"/>
+              <w:right w:val="single"/>
+              <w:top w:val="single"/>
+              <w:bottom w:val="single"/>
+            </w:tcBorders>
+            <w:gridSpan w:val="4"/>
+          </w:tcPr>
+          <w:p>
+            <w:pPr>
+              <w:pStyle w:val="_Normal"/>
+              <w:jc w:val="left"/>
+              <w:ind w:firstLine="0"/>
+              <w:spacing w:after="0"/>
+              <w:spacing w:before="0"/>
+              <w:spacing w:line="240" w:lineRule="auto"/>
+            </w:pPr>
+            <w:r>
+              <w:rPr>
+                <w:lang w:val="en-US"/>
+                <w:rFonts w:ascii="Times New Roman" w:cs="Times New Roman" w:hAnsi="Times New Roman"/>
+                <w:sz w:val="24"/>
+              </w:rPr>
+              <w:t xml:space="preserve">Test designed by: </w:t>
+            </w:r>
+            <w:r>
+              <w:rPr>
+                <w:lang w:val="en-US"/>
+                <w:rFonts w:ascii="Times New Roman" w:cs="Times New Roman" w:hAnsi="Times New Roman"/>
+                <w:sz w:val="24"/>
+              </w:rPr>
+              <w:t xml:space="preserve">Kevin Flynn</w:t>
+            </w:r>
+          </w:p>
+        </w:tc>
+      </w:tr>
+      <w:tr>
+        <w:trPr>
+          <w:trHeight w:val="540" w:hRule="exact"/>
+        </w:trPr>
+        <w:tc>
+          <w:tcPr>
+            <w:tcW w:w="720" w:type="dxa"/>
+            <w:tcBorders>
+              <w:left w:val="single"/>
+              <w:right w:val="single"/>
+              <w:top w:val="single"/>
+              <w:bottom w:val="single"/>
+            </w:tcBorders>
+            <w:gridSpan w:val="3"/>
+          </w:tcPr>
+          <w:p>
+            <w:pPr>
+              <w:pStyle w:val="_Normal"/>
+              <w:jc w:val="left"/>
+              <w:ind w:firstLine="0"/>
+              <w:spacing w:after="0"/>
+              <w:spacing w:before="0"/>
+              <w:spacing w:line="240" w:lineRule="auto"/>
+            </w:pPr>
+            <w:r>
+              <w:rPr>
+                <w:lang w:val="en-US"/>
+                <w:rFonts w:ascii="Times New Roman" w:cs="Times New Roman" w:hAnsi="Times New Roman"/>
+                <w:sz w:val="24"/>
+              </w:rPr>
+              <w:t xml:space="preserve">Test Priority (low, med, high): </w:t>
+            </w:r>
+            <w:r>
+              <w:rPr>
+                <w:lang w:val="en-US"/>
+                <w:rFonts w:ascii="Times New Roman" w:cs="Times New Roman" w:hAnsi="Times New Roman"/>
+                <w:sz w:val="24"/>
+              </w:rPr>
+              <w:t xml:space="preserve">High</w:t>
+            </w:r>
+          </w:p>
+        </w:tc>
+        <w:tc>
+          <w:tcPr>
+            <w:tcW w:w="2160" w:type="dxa"/>
+            <w:tcBorders>
+              <w:left w:val="single"/>
+              <w:right w:val="single"/>
+              <w:top w:val="single"/>
+              <w:bottom w:val="single"/>
+            </w:tcBorders>
+            <w:gridSpan w:val="4"/>
+          </w:tcPr>
+          <w:p>
+            <w:pPr>
+              <w:pStyle w:val="_Normal"/>
+              <w:jc w:val="left"/>
+              <w:ind w:firstLine="0"/>
+              <w:spacing w:after="0"/>
+              <w:spacing w:before="0"/>
+              <w:spacing w:line="240" w:lineRule="auto"/>
+            </w:pPr>
+            <w:r>
+              <w:rPr>
+                <w:lang w:val="en-US"/>
+                <w:rFonts w:ascii="Times New Roman" w:cs="Times New Roman" w:hAnsi="Times New Roman"/>
+                <w:sz w:val="24"/>
+              </w:rPr>
+              <w:t xml:space="preserve">Test designed date: 11/11/15</w:t>
+            </w:r>
+          </w:p>
+        </w:tc>
+      </w:tr>
+      <w:tr>
+        <w:trPr>
+          <w:trHeight w:val="270" w:hRule="exact"/>
+        </w:trPr>
+        <w:tc>
+          <w:tcPr>
+            <w:tcW w:w="720" w:type="dxa"/>
+            <w:tcBorders>
+              <w:left w:val="single"/>
+              <w:right w:val="single"/>
+              <w:top w:val="single"/>
+              <w:bottom w:val="single"/>
+            </w:tcBorders>
+            <w:gridSpan w:val="3"/>
+          </w:tcPr>
+          <w:p>
+            <w:pPr>
+              <w:pStyle w:val="_Normal"/>
+              <w:jc w:val="left"/>
+              <w:ind w:firstLine="0"/>
+              <w:spacing w:after="0"/>
+              <w:spacing w:before="0"/>
+              <w:spacing w:line="240" w:lineRule="auto"/>
+            </w:pPr>
+            <w:r>
+              <w:rPr>
+                <w:lang w:val="en-US"/>
+                <w:rFonts w:ascii="Times New Roman" w:cs="Times New Roman" w:hAnsi="Times New Roman"/>
+                <w:sz w:val="24"/>
+              </w:rPr>
+              <w:t xml:space="preserve">Module Name: </w:t>
+            </w:r>
+            <w:r>
+              <w:rPr>
+                <w:lang w:val="en-US"/>
+                <w:rFonts w:ascii="Times New Roman" w:cs="Times New Roman" w:hAnsi="Times New Roman"/>
+                <w:sz w:val="24"/>
+              </w:rPr>
+              <w:t xml:space="preserve">We</w:t>
+            </w:r>
+            <w:r>
+              <w:rPr>
+                <w:lang w:val="en-US"/>
+                <w:rFonts w:ascii="Times New Roman" w:cs="Times New Roman" w:hAnsi="Times New Roman"/>
+                <w:sz w:val="24"/>
+              </w:rPr>
+              <w:t xml:space="preserve">bpage loads and </w:t>
+            </w:r>
+            <w:r>
+              <w:rPr>
+                <w:lang w:val="en-US"/>
+                <w:rFonts w:ascii="Times New Roman" w:cs="Times New Roman" w:hAnsi="Times New Roman"/>
+                <w:sz w:val="24"/>
+              </w:rPr>
+              <w:t xml:space="preserve">displa</w:t>
+            </w:r>
+            <w:r>
+              <w:rPr>
+                <w:lang w:val="en-US"/>
+                <w:rFonts w:ascii="Times New Roman" w:cs="Times New Roman" w:hAnsi="Times New Roman"/>
+                <w:sz w:val="24"/>
+              </w:rPr>
+              <w:t xml:space="preserve">ys properly</w:t>
+            </w:r>
+          </w:p>
+        </w:tc>
+        <w:tc>
+          <w:tcPr>
+            <w:tcW w:w="2160" w:type="dxa"/>
+            <w:tcBorders>
+              <w:left w:val="single"/>
+              <w:right w:val="single"/>
+              <w:top w:val="single"/>
+              <w:bottom w:val="single"/>
+            </w:tcBorders>
+            <w:gridSpan w:val="4"/>
+          </w:tcPr>
+          <w:p>
+            <w:pPr>
+              <w:pStyle w:val="_Normal"/>
+              <w:jc w:val="left"/>
+              <w:ind w:firstLine="0"/>
+              <w:spacing w:after="0"/>
+              <w:spacing w:before="0"/>
+              <w:spacing w:line="240" w:lineRule="auto"/>
+            </w:pPr>
+            <w:r>
+              <w:rPr>
+                <w:lang w:val="en-US"/>
+                <w:rFonts w:ascii="Times New Roman" w:cs="Times New Roman" w:hAnsi="Times New Roman"/>
+                <w:sz w:val="24"/>
+              </w:rPr>
+              <w:t xml:space="preserve">Test executed by: </w:t>
+            </w:r>
+          </w:p>
+        </w:tc>
+      </w:tr>
+      <w:tr>
+        <w:trPr>
+          <w:trHeight w:val="270" w:hRule="exact"/>
+        </w:trPr>
+        <w:tc>
+          <w:tcPr>
+            <w:tcW w:w="720" w:type="dxa"/>
+            <w:tcBorders>
+              <w:left w:val="single"/>
+              <w:right w:val="single"/>
+              <w:top w:val="single"/>
+              <w:bottom w:val="single"/>
+            </w:tcBorders>
+            <w:gridSpan w:val="3"/>
+          </w:tcPr>
+          <w:p>
+            <w:pPr>
+              <w:pStyle w:val="_Normal"/>
+              <w:jc w:val="left"/>
+              <w:ind w:firstLine="0"/>
+              <w:spacing w:after="0"/>
+              <w:spacing w:before="0"/>
+              <w:spacing w:line="240" w:lineRule="auto"/>
+            </w:pPr>
+            <w:r>
+              <w:rPr>
+                <w:lang w:val="en-US"/>
+                <w:rFonts w:ascii="Times New Roman" w:cs="Times New Roman" w:hAnsi="Times New Roman"/>
+                <w:sz w:val="24"/>
+              </w:rPr>
+              <w:t xml:space="preserve">Test Title: </w:t>
+            </w:r>
+            <w:r>
+              <w:rPr>
+                <w:lang w:val="en-US"/>
+                <w:rFonts w:ascii="Times New Roman" w:cs="Times New Roman" w:hAnsi="Times New Roman"/>
+                <w:sz w:val="24"/>
+              </w:rPr>
+              <w:t xml:space="preserve">Viewable Webpage</w:t>
+            </w:r>
+          </w:p>
+        </w:tc>
+        <w:tc>
+          <w:tcPr>
+            <w:tcW w:w="2160" w:type="dxa"/>
+            <w:tcBorders>
+              <w:left w:val="single"/>
+              <w:right w:val="single"/>
+              <w:top w:val="single"/>
+              <w:bottom w:val="single"/>
+            </w:tcBorders>
+            <w:gridSpan w:val="4"/>
+          </w:tcPr>
+          <w:p>
+            <w:pPr>
+              <w:pStyle w:val="_Normal"/>
+              <w:jc w:val="left"/>
+              <w:ind w:firstLine="0"/>
+              <w:spacing w:after="0"/>
+              <w:spacing w:before="0"/>
+              <w:spacing w:line="240" w:lineRule="auto"/>
+            </w:pPr>
+            <w:r>
+              <w:rPr>
+                <w:lang w:val="en-US"/>
+                <w:rFonts w:ascii="Times New Roman" w:cs="Times New Roman" w:hAnsi="Times New Roman"/>
+                <w:sz w:val="24"/>
+              </w:rPr>
+              <w:t xml:space="preserve">Test execution date:</w:t>
+            </w:r>
+          </w:p>
+        </w:tc>
+      </w:tr>
+      <w:tr>
+        <w:trPr>
+          <w:trHeight w:val="270" w:hRule="exact"/>
+        </w:trPr>
+        <w:tc>
+          <w:tcPr>
+            <w:tcW w:w="720" w:type="dxa"/>
+            <w:tcBorders>
+              <w:left w:val="single"/>
+              <w:right w:val="single"/>
+              <w:top w:val="single"/>
+              <w:bottom w:val="single"/>
+            </w:tcBorders>
+            <w:gridSpan w:val="7"/>
+          </w:tcPr>
+          <w:p>
+            <w:pPr>
+              <w:pStyle w:val="_Normal"/>
+              <w:jc w:val="left"/>
+              <w:ind w:firstLine="0"/>
+              <w:spacing w:after="0"/>
+              <w:spacing w:before="0"/>
+              <w:spacing w:line="240" w:lineRule="auto"/>
+            </w:pPr>
+            <w:r>
+              <w:rPr>
+                <w:lang w:val="en-US"/>
+                <w:rFonts w:ascii="Times New Roman" w:cs="Times New Roman" w:hAnsi="Times New Roman"/>
+                <w:sz w:val="24"/>
+              </w:rPr>
+              <w:t xml:space="preserve">Preconditions: </w:t>
+            </w:r>
+            <w:r>
+              <w:rPr>
+                <w:lang w:val="en-US"/>
+                <w:rFonts w:ascii="Times New Roman" w:cs="Times New Roman" w:hAnsi="Times New Roman"/>
+                <w:sz w:val="24"/>
+              </w:rPr>
+              <w:t xml:space="preserve"> User knows how to access th</w:t>
+            </w:r>
+            <w:r>
+              <w:rPr>
+                <w:lang w:val="en-US"/>
+                <w:rFonts w:ascii="Times New Roman" w:cs="Times New Roman" w:hAnsi="Times New Roman"/>
+                <w:sz w:val="24"/>
+              </w:rPr>
+              <w:t xml:space="preserve">e webpage</w:t>
+            </w:r>
+          </w:p>
+        </w:tc>
+      </w:tr>
+      <w:tr>
+        <w:trPr>
+          <w:trHeight w:val="540" w:hRule="exact"/>
+        </w:trPr>
+        <w:tc>
+          <w:tcPr>
+            <w:tcW w:w="720" w:type="dxa"/>
+            <w:tcBorders>
+              <w:left w:val="single"/>
+              <w:right w:val="single"/>
+              <w:top w:val="single"/>
+              <w:bottom w:val="single"/>
+            </w:tcBorders>
+            <w:gridSpan w:val="7"/>
+          </w:tcPr>
+          <w:p>
+            <w:pPr>
+              <w:pStyle w:val="_Normal"/>
+              <w:jc w:val="left"/>
+              <w:ind w:firstLine="0"/>
+              <w:spacing w:after="0"/>
+              <w:spacing w:before="0"/>
+              <w:spacing w:line="240" w:lineRule="auto"/>
+            </w:pPr>
+            <w:r>
+              <w:rPr>
+                <w:lang w:val="en-US"/>
+                <w:rFonts w:ascii="Times New Roman" w:cs="Times New Roman" w:hAnsi="Times New Roman"/>
+                <w:sz w:val="24"/>
+              </w:rPr>
+              <w:t xml:space="preserve">Depend</w:t>
+            </w:r>
+            <w:r>
+              <w:rPr>
+                <w:lang w:val="en-US"/>
+                <w:rFonts w:ascii="Times New Roman" w:cs="Times New Roman" w:hAnsi="Times New Roman"/>
+                <w:sz w:val="24"/>
+              </w:rPr>
+              <w:t xml:space="preserve">e</w:t>
+            </w:r>
+            <w:r>
+              <w:rPr>
+                <w:lang w:val="en-US"/>
+                <w:rFonts w:ascii="Times New Roman" w:cs="Times New Roman" w:hAnsi="Times New Roman"/>
+                <w:sz w:val="24"/>
+              </w:rPr>
+              <w:t xml:space="preserve">ncies: Website online and connected </w:t>
+            </w:r>
+            <w:r>
+              <w:rPr>
+                <w:lang w:val="en-US"/>
+                <w:rFonts w:ascii="Times New Roman" w:cs="Times New Roman" w:hAnsi="Times New Roman"/>
+                <w:sz w:val="24"/>
+              </w:rPr>
+              <w:t xml:space="preserve">Django Server</w:t>
+            </w:r>
+          </w:p>
+        </w:tc>
+      </w:tr>
+      <w:tr>
+        <w:trPr>
+          <w:trHeight w:val="540" w:hRule="exact"/>
+        </w:trPr>
+        <w:tc>
+          <w:tcPr>
+            <w:tcW w:w="720" w:type="dxa"/>
+            <w:tcBorders>
+              <w:left w:val="single"/>
+              <w:right w:val="single"/>
+              <w:top w:val="single"/>
+              <w:bottom w:val="single"/>
+            </w:tcBorders>
+          </w:tcPr>
+          <w:p>
+            <w:pPr>
+              <w:pStyle w:val="_Normal"/>
+              <w:jc w:val="left"/>
+              <w:ind w:firstLine="0"/>
+              <w:spacing w:after="0"/>
+              <w:spacing w:before="0"/>
+              <w:spacing w:line="240" w:lineRule="auto"/>
+            </w:pPr>
+            <w:r>
+              <w:rPr>
+                <w:lang w:val="en-US"/>
+                <w:rFonts w:ascii="Times New Roman" w:cs="Times New Roman" w:hAnsi="Times New Roman"/>
+                <w:sz w:val="24"/>
+              </w:rPr>
+              <w:t xml:space="preserve">Step</w:t>
+            </w:r>
+          </w:p>
+        </w:tc>
+        <w:tc>
+          <w:tcPr>
+            <w:tcW w:w="1530" w:type="dxa"/>
+            <w:tcBorders>
+              <w:left w:val="single"/>
+              <w:right w:val="single"/>
+              <w:top w:val="single"/>
+              <w:bottom w:val="single"/>
+            </w:tcBorders>
+          </w:tcPr>
+          <w:p>
+            <w:pPr>
+              <w:pStyle w:val="_Normal"/>
+              <w:jc w:val="left"/>
+              <w:ind w:firstLine="0"/>
+              <w:spacing w:after="0"/>
+              <w:spacing w:before="0"/>
+              <w:spacing w:line="240" w:lineRule="auto"/>
+            </w:pPr>
+            <w:r>
+              <w:rPr>
+                <w:lang w:val="en-US"/>
+                <w:rFonts w:ascii="Times New Roman" w:cs="Times New Roman" w:hAnsi="Times New Roman"/>
+                <w:sz w:val="24"/>
+              </w:rPr>
+              <w:t xml:space="preserve">Test Steps</w:t>
+            </w:r>
+          </w:p>
+        </w:tc>
+        <w:tc>
+          <w:tcPr>
+            <w:tcW w:w="1620" w:type="dxa"/>
+            <w:tcBorders>
+              <w:left w:val="single"/>
+              <w:right w:val="single"/>
+              <w:top w:val="single"/>
+              <w:bottom w:val="single"/>
+            </w:tcBorders>
+          </w:tcPr>
+          <w:p>
+            <w:pPr>
+              <w:pStyle w:val="_Normal"/>
+              <w:jc w:val="left"/>
+              <w:ind w:firstLine="0"/>
+              <w:spacing w:after="0"/>
+              <w:spacing w:before="0"/>
+              <w:spacing w:line="240" w:lineRule="auto"/>
+            </w:pPr>
+            <w:r>
+              <w:rPr>
+                <w:lang w:val="en-US"/>
+                <w:rFonts w:ascii="Times New Roman" w:cs="Times New Roman" w:hAnsi="Times New Roman"/>
+                <w:sz w:val="24"/>
+              </w:rPr>
+              <w:t xml:space="preserve">Test data</w:t>
+            </w:r>
+          </w:p>
+        </w:tc>
+        <w:tc>
+          <w:tcPr>
+            <w:tcW w:w="2160" w:type="dxa"/>
+            <w:tcBorders>
+              <w:left w:val="single"/>
+              <w:right w:val="single"/>
+              <w:top w:val="single"/>
+              <w:bottom w:val="single"/>
+            </w:tcBorders>
+          </w:tcPr>
+          <w:p>
+            <w:pPr>
+              <w:pStyle w:val="_Normal"/>
+              <w:jc w:val="left"/>
+              <w:ind w:firstLine="0"/>
+              <w:spacing w:after="0"/>
+              <w:spacing w:before="0"/>
+              <w:spacing w:line="240" w:lineRule="auto"/>
+            </w:pPr>
+            <w:r>
+              <w:rPr>
+                <w:lang w:val="en-US"/>
+                <w:rFonts w:ascii="Times New Roman" w:cs="Times New Roman" w:hAnsi="Times New Roman"/>
+                <w:sz w:val="24"/>
+              </w:rPr>
+              <w:t xml:space="preserve">Expected Results</w:t>
+            </w:r>
+          </w:p>
+        </w:tc>
+        <w:tc>
+          <w:tcPr>
+            <w:tcW w:w="1350" w:type="dxa"/>
+            <w:tcBorders>
+              <w:left w:val="single"/>
+              <w:right w:val="single"/>
+              <w:top w:val="single"/>
+              <w:bottom w:val="single"/>
+            </w:tcBorders>
+          </w:tcPr>
+          <w:p>
+            <w:pPr>
+              <w:pStyle w:val="_Normal"/>
+              <w:jc w:val="left"/>
+              <w:ind w:firstLine="0"/>
+              <w:spacing w:after="0"/>
+              <w:spacing w:before="0"/>
+              <w:spacing w:line="240" w:lineRule="auto"/>
+            </w:pPr>
+            <w:r>
+              <w:rPr>
+                <w:lang w:val="en-US"/>
+                <w:rFonts w:ascii="Times New Roman" w:cs="Times New Roman" w:hAnsi="Times New Roman"/>
+                <w:sz w:val="24"/>
+              </w:rPr>
+              <w:t xml:space="preserve">Actual Results</w:t>
+            </w:r>
+          </w:p>
+        </w:tc>
+        <w:tc>
+          <w:tcPr>
+            <w:tcW w:w="1080" w:type="dxa"/>
+            <w:tcBorders>
+              <w:left w:val="single"/>
+              <w:right w:val="single"/>
+              <w:top w:val="single"/>
+              <w:bottom w:val="single"/>
+            </w:tcBorders>
+          </w:tcPr>
+          <w:p>
+            <w:pPr>
+              <w:pStyle w:val="_Normal"/>
+              <w:jc w:val="left"/>
+              <w:ind w:firstLine="0"/>
+              <w:spacing w:after="0"/>
+              <w:spacing w:before="0"/>
+              <w:spacing w:line="240" w:lineRule="auto"/>
+            </w:pPr>
+            <w:r>
+              <w:rPr>
+                <w:lang w:val="en-US"/>
+                <w:rFonts w:ascii="Times New Roman" w:cs="Times New Roman" w:hAnsi="Times New Roman"/>
+                <w:sz w:val="24"/>
+              </w:rPr>
+              <w:t xml:space="preserve">Status(pass/fail)</w:t>
+            </w:r>
+          </w:p>
+        </w:tc>
+        <w:tc>
+          <w:tcPr>
+            <w:tcW w:w="1530" w:type="dxa"/>
+            <w:tcBorders>
+              <w:left w:val="single"/>
+              <w:right w:val="single"/>
+              <w:top w:val="single"/>
+              <w:bottom w:val="single"/>
+            </w:tcBorders>
+          </w:tcPr>
+          <w:p>
+            <w:pPr>
+              <w:pStyle w:val="_Normal"/>
+              <w:jc w:val="left"/>
+              <w:ind w:firstLine="0"/>
+              <w:spacing w:after="0"/>
+              <w:spacing w:before="0"/>
+              <w:spacing w:line="240" w:lineRule="auto"/>
+            </w:pPr>
+            <w:r>
+              <w:rPr>
+                <w:lang w:val="en-US"/>
+                <w:rFonts w:ascii="Times New Roman" w:cs="Times New Roman" w:hAnsi="Times New Roman"/>
+                <w:sz w:val="24"/>
+              </w:rPr>
+              <w:t xml:space="preserve">Notes</w:t>
+            </w:r>
+          </w:p>
+        </w:tc>
+      </w:tr>
+      <w:tr>
+        <w:trPr>
+          <w:trHeight w:val="540" w:hRule="exact"/>
+        </w:trPr>
+        <w:tc>
+          <w:tcPr>
+            <w:tcW w:w="720" w:type="dxa"/>
+            <w:tcBorders>
+              <w:left w:val="single"/>
+              <w:right w:val="single"/>
+              <w:top w:val="single"/>
+              <w:bottom w:val="single"/>
+            </w:tcBorders>
+          </w:tcPr>
+          <w:p>
+            <w:pPr>
+              <w:pStyle w:val="_Normal"/>
+              <w:jc w:val="left"/>
+              <w:ind w:firstLine="0"/>
+              <w:spacing w:after="0"/>
+              <w:spacing w:before="0"/>
+              <w:spacing w:line="240" w:lineRule="auto"/>
+            </w:pPr>
+            <w:r>
+              <w:rPr>
+                <w:lang w:val="en-US"/>
+                <w:rFonts w:ascii="Times New Roman" w:cs="Times New Roman" w:hAnsi="Times New Roman"/>
+                <w:sz w:val="24"/>
+              </w:rPr>
+              <w:t xml:space="preserve">1</w:t>
+            </w:r>
+          </w:p>
+        </w:tc>
+        <w:tc>
+          <w:tcPr>
+            <w:tcW w:w="1530" w:type="dxa"/>
+            <w:tcBorders>
+              <w:left w:val="single"/>
+              <w:right w:val="single"/>
+              <w:top w:val="single"/>
+              <w:bottom w:val="single"/>
+            </w:tcBorders>
+          </w:tcPr>
+          <w:p>
+            <w:pPr>
+              <w:pStyle w:val="_Normal"/>
+              <w:jc w:val="left"/>
+              <w:ind w:firstLine="0"/>
+              <w:spacing w:after="0"/>
+              <w:spacing w:before="0"/>
+              <w:spacing w:line="240" w:lineRule="auto"/>
+            </w:pPr>
+            <w:r>
+              <w:rPr>
+                <w:lang w:val="en-US"/>
+                <w:rFonts w:ascii="Times New Roman" w:cs="Times New Roman" w:hAnsi="Times New Roman"/>
+                <w:sz w:val="24"/>
+              </w:rPr>
+              <w:t xml:space="preserve">Access the website</w:t>
+            </w:r>
+          </w:p>
+        </w:tc>
+        <w:tc>
+          <w:tcPr>
+            <w:tcW w:w="1620" w:type="dxa"/>
+            <w:tcBorders>
+              <w:left w:val="single"/>
+              <w:right w:val="single"/>
+              <w:top w:val="single"/>
+              <w:bottom w:val="single"/>
+            </w:tcBorders>
+          </w:tcPr>
+          <w:p>
+            <w:pPr>
+              <w:pStyle w:val="_Normal"/>
+              <w:jc w:val="left"/>
+              <w:ind w:firstLine="0"/>
+              <w:spacing w:after="0"/>
+              <w:spacing w:before="0"/>
+              <w:spacing w:line="240" w:lineRule="auto"/>
+            </w:pPr>
+            <w:r>
+              <w:rPr>
+                <w:lang w:val="en-US"/>
+                <w:rFonts w:ascii="Times New Roman" w:cs="Times New Roman" w:hAnsi="Times New Roman"/>
+                <w:sz w:val="24"/>
+              </w:rPr>
+              <w:t xml:space="preserve">Enter in web</w:t>
+            </w:r>
+            <w:r>
+              <w:rPr>
+                <w:lang w:val="en-US"/>
+                <w:rFonts w:ascii="Times New Roman" w:cs="Times New Roman" w:hAnsi="Times New Roman"/>
+                <w:sz w:val="24"/>
+              </w:rPr>
+              <w:t xml:space="preserve">page name</w:t>
+            </w:r>
+          </w:p>
+        </w:tc>
+        <w:tc>
+          <w:tcPr>
+            <w:tcW w:w="2160" w:type="dxa"/>
+            <w:tcBorders>
+              <w:left w:val="single"/>
+              <w:right w:val="single"/>
+              <w:top w:val="single"/>
+              <w:bottom w:val="single"/>
+            </w:tcBorders>
+          </w:tcPr>
+          <w:p>
+            <w:pPr>
+              <w:pStyle w:val="_Normal"/>
+              <w:jc w:val="left"/>
+              <w:ind w:firstLine="0"/>
+              <w:spacing w:after="0"/>
+              <w:spacing w:before="0"/>
+              <w:spacing w:line="240" w:lineRule="auto"/>
+            </w:pPr>
+            <w:r>
+              <w:rPr>
+                <w:lang w:val="en-US"/>
+                <w:rFonts w:ascii="Times New Roman" w:cs="Times New Roman" w:hAnsi="Times New Roman"/>
+                <w:sz w:val="24"/>
+              </w:rPr>
+              <w:t xml:space="preserve">Webpage loads</w:t>
+            </w:r>
+          </w:p>
+        </w:tc>
+        <w:tc>
+          <w:tcPr>
+            <w:tcW w:w="1350" w:type="dxa"/>
+            <w:tcBorders>
+              <w:left w:val="single"/>
+              <w:right w:val="single"/>
+              <w:top w:val="single"/>
+              <w:bottom w:val="single"/>
+            </w:tcBorders>
+          </w:tcPr>
+          <w:p>
+            <w:pPr/>
+          </w:p>
+        </w:tc>
+        <w:tc>
+          <w:tcPr>
+            <w:tcW w:w="1080" w:type="dxa"/>
+            <w:tcBorders>
+              <w:left w:val="single"/>
+              <w:right w:val="single"/>
+              <w:top w:val="single"/>
+              <w:bottom w:val="single"/>
+            </w:tcBorders>
+          </w:tcPr>
+          <w:p>
+            <w:pPr/>
+          </w:p>
+        </w:tc>
+        <w:tc>
+          <w:tcPr>
+            <w:tcW w:w="1530" w:type="dxa"/>
+            <w:tcBorders>
+              <w:left w:val="single"/>
+              <w:right w:val="single"/>
+              <w:top w:val="single"/>
+              <w:bottom w:val="single"/>
+            </w:tcBorders>
+          </w:tcPr>
+          <w:p>
+            <w:pPr/>
+          </w:p>
+        </w:tc>
+      </w:tr>
+      <w:tr>
+        <w:trPr>
+          <w:trHeight w:val="810" w:hRule="exact"/>
+        </w:trPr>
+        <w:tc>
+          <w:tcPr>
+            <w:tcW w:w="720" w:type="dxa"/>
+            <w:tcBorders>
+              <w:left w:val="single"/>
+              <w:right w:val="single"/>
+              <w:top w:val="single"/>
+              <w:bottom w:val="single"/>
+            </w:tcBorders>
+          </w:tcPr>
+          <w:p>
+            <w:pPr>
+              <w:pStyle w:val="_Normal"/>
+              <w:jc w:val="left"/>
+              <w:ind w:firstLine="0"/>
+              <w:spacing w:after="0"/>
+              <w:spacing w:before="0"/>
+              <w:spacing w:line="240" w:lineRule="auto"/>
+            </w:pPr>
+            <w:r>
+              <w:rPr>
+                <w:lang w:val="en-US"/>
+                <w:rFonts w:ascii="Times New Roman" w:cs="Times New Roman" w:hAnsi="Times New Roman"/>
+                <w:sz w:val="24"/>
+              </w:rPr>
+              <w:t xml:space="preserve">2</w:t>
+            </w:r>
+          </w:p>
+        </w:tc>
+        <w:tc>
+          <w:tcPr>
+            <w:tcW w:w="1530" w:type="dxa"/>
+            <w:tcBorders>
+              <w:left w:val="single"/>
+              <w:right w:val="single"/>
+              <w:top w:val="single"/>
+              <w:bottom w:val="single"/>
+            </w:tcBorders>
+          </w:tcPr>
+          <w:p>
+            <w:pPr>
+              <w:pStyle w:val="_Normal"/>
+              <w:jc w:val="left"/>
+              <w:ind w:firstLine="0"/>
+              <w:spacing w:after="0"/>
+              <w:spacing w:before="0"/>
+              <w:spacing w:line="240" w:lineRule="auto"/>
+            </w:pPr>
+            <w:r>
+              <w:rPr>
+                <w:lang w:val="en-US"/>
+                <w:rFonts w:ascii="Times New Roman" w:cs="Times New Roman" w:hAnsi="Times New Roman"/>
+                <w:sz w:val="24"/>
+              </w:rPr>
+              <w:t xml:space="preserve">Over</w:t>
+            </w:r>
+            <w:r>
+              <w:rPr>
+                <w:lang w:val="en-US"/>
+                <w:rFonts w:ascii="Times New Roman" w:cs="Times New Roman" w:hAnsi="Times New Roman"/>
+                <w:sz w:val="24"/>
+              </w:rPr>
+              <w:t xml:space="preserve">view what is d</w:t>
+            </w:r>
+            <w:r>
+              <w:rPr>
+                <w:lang w:val="en-US"/>
+                <w:rFonts w:ascii="Times New Roman" w:cs="Times New Roman" w:hAnsi="Times New Roman"/>
+                <w:sz w:val="24"/>
+              </w:rPr>
+              <w:t xml:space="preserve">isplayed</w:t>
+            </w:r>
+          </w:p>
+        </w:tc>
+        <w:tc>
+          <w:tcPr>
+            <w:tcW w:w="1620" w:type="dxa"/>
+            <w:tcBorders>
+              <w:left w:val="single"/>
+              <w:right w:val="single"/>
+              <w:top w:val="single"/>
+              <w:bottom w:val="single"/>
+            </w:tcBorders>
+          </w:tcPr>
+          <w:p>
+            <w:pPr>
+              <w:pStyle w:val="_Normal"/>
+              <w:jc w:val="left"/>
+              <w:ind w:firstLine="0"/>
+              <w:spacing w:after="0"/>
+              <w:spacing w:before="0"/>
+              <w:spacing w:line="240" w:lineRule="auto"/>
+            </w:pPr>
+            <w:r>
+              <w:rPr>
+                <w:lang w:val="en-US"/>
+                <w:rFonts w:ascii="Times New Roman" w:cs="Times New Roman" w:hAnsi="Times New Roman"/>
+                <w:sz w:val="24"/>
+              </w:rPr>
+              <w:t xml:space="preserve">NA</w:t>
+            </w:r>
+          </w:p>
+        </w:tc>
+        <w:tc>
+          <w:tcPr>
+            <w:tcW w:w="2160" w:type="dxa"/>
+            <w:tcBorders>
+              <w:left w:val="single"/>
+              <w:right w:val="single"/>
+              <w:top w:val="single"/>
+              <w:bottom w:val="single"/>
+            </w:tcBorders>
+          </w:tcPr>
+          <w:p>
+            <w:pPr>
+              <w:pStyle w:val="_Normal"/>
+              <w:jc w:val="left"/>
+              <w:ind w:firstLine="0"/>
+              <w:spacing w:after="0"/>
+              <w:spacing w:before="0"/>
+              <w:spacing w:line="240" w:lineRule="auto"/>
+            </w:pPr>
+            <w:r>
+              <w:rPr>
+                <w:lang w:val="en-US"/>
+                <w:rFonts w:ascii="Times New Roman" w:cs="Times New Roman" w:hAnsi="Times New Roman"/>
+                <w:sz w:val="24"/>
+              </w:rPr>
+              <w:t xml:space="preserve">Everything </w:t>
+            </w:r>
+            <w:r>
+              <w:rPr>
+                <w:lang w:val="en-US"/>
+                <w:rFonts w:ascii="Times New Roman" w:cs="Times New Roman" w:hAnsi="Times New Roman"/>
+                <w:sz w:val="24"/>
+              </w:rPr>
+              <w:t xml:space="preserve">loads properly and is formatted </w:t>
+            </w:r>
+            <w:r>
+              <w:rPr>
+                <w:lang w:val="en-US"/>
+                <w:rFonts w:ascii="Times New Roman" w:cs="Times New Roman" w:hAnsi="Times New Roman"/>
+                <w:sz w:val="24"/>
+              </w:rPr>
+              <w:t xml:space="preserve">c</w:t>
+            </w:r>
+            <w:r>
+              <w:rPr>
+                <w:lang w:val="en-US"/>
+                <w:rFonts w:ascii="Times New Roman" w:cs="Times New Roman" w:hAnsi="Times New Roman"/>
+                <w:sz w:val="24"/>
+              </w:rPr>
+              <w:t xml:space="preserve">or</w:t>
+            </w:r>
+            <w:r>
+              <w:rPr>
+                <w:lang w:val="en-US"/>
+                <w:rFonts w:ascii="Times New Roman" w:cs="Times New Roman" w:hAnsi="Times New Roman"/>
+                <w:sz w:val="24"/>
+              </w:rPr>
+              <w:t xml:space="preserve">rectly</w:t>
+            </w:r>
+          </w:p>
+        </w:tc>
+        <w:tc>
+          <w:tcPr>
+            <w:tcW w:w="1350" w:type="dxa"/>
+            <w:tcBorders>
+              <w:left w:val="single"/>
+              <w:right w:val="single"/>
+              <w:top w:val="single"/>
+              <w:bottom w:val="single"/>
+            </w:tcBorders>
+          </w:tcPr>
+          <w:p>
+            <w:pPr/>
+          </w:p>
+        </w:tc>
+        <w:tc>
+          <w:tcPr>
+            <w:tcW w:w="1080" w:type="dxa"/>
+            <w:tcBorders>
+              <w:left w:val="single"/>
+              <w:right w:val="single"/>
+              <w:top w:val="single"/>
+              <w:bottom w:val="single"/>
+            </w:tcBorders>
+          </w:tcPr>
+          <w:p>
+            <w:pPr/>
+          </w:p>
+        </w:tc>
+        <w:tc>
+          <w:tcPr>
+            <w:tcW w:w="1530" w:type="dxa"/>
+            <w:tcBorders>
+              <w:left w:val="single"/>
+              <w:right w:val="single"/>
+              <w:top w:val="single"/>
+              <w:bottom w:val="single"/>
+            </w:tcBorders>
+          </w:tcPr>
+          <w:p>
+            <w:pPr/>
+          </w:p>
+        </w:tc>
+      </w:tr>
+      <w:tr>
+        <w:trPr>
+          <w:trHeight w:val="630" w:hRule="exact"/>
+        </w:trPr>
+        <w:tc>
+          <w:tcPr>
+            <w:tcW w:w="720" w:type="dxa"/>
+            <w:tcBorders>
+              <w:left w:val="single"/>
+              <w:right w:val="single"/>
+              <w:top w:val="single"/>
+              <w:bottom w:val="single"/>
+            </w:tcBorders>
+          </w:tcPr>
+          <w:p>
+            <w:pPr>
+              <w:pStyle w:val="_Normal"/>
+              <w:jc w:val="left"/>
+              <w:ind w:firstLine="0"/>
+              <w:spacing w:after="0"/>
+              <w:spacing w:before="0"/>
+              <w:spacing w:line="240" w:lineRule="auto"/>
+            </w:pPr>
+            <w:r>
+              <w:rPr/>
+              <w:t xml:space="preserve">3</w:t>
+            </w:r>
+          </w:p>
+        </w:tc>
+        <w:tc>
+          <w:tcPr>
+            <w:tcW w:w="1530" w:type="dxa"/>
+            <w:tcBorders>
+              <w:left w:val="single"/>
+              <w:right w:val="single"/>
+              <w:top w:val="single"/>
+              <w:bottom w:val="single"/>
+            </w:tcBorders>
+          </w:tcPr>
+          <w:p>
+            <w:pPr>
+              <w:pStyle w:val="_Normal"/>
+              <w:jc w:val="left"/>
+              <w:ind w:firstLine="0"/>
+              <w:spacing w:after="0"/>
+              <w:spacing w:before="0"/>
+              <w:spacing w:line="240" w:lineRule="auto"/>
+            </w:pPr>
+            <w:r>
+              <w:rPr/>
+              <w:t xml:space="preserve">Access function tab</w:t>
+            </w:r>
+          </w:p>
+        </w:tc>
+        <w:tc>
+          <w:tcPr>
+            <w:tcW w:w="1620" w:type="dxa"/>
+            <w:tcBorders>
+              <w:left w:val="single"/>
+              <w:right w:val="single"/>
+              <w:top w:val="single"/>
+              <w:bottom w:val="single"/>
+            </w:tcBorders>
+          </w:tcPr>
+          <w:p>
+            <w:pPr>
+              <w:pStyle w:val="_Normal"/>
+              <w:jc w:val="left"/>
+              <w:ind w:firstLine="0"/>
+              <w:spacing w:after="0"/>
+              <w:spacing w:before="0"/>
+              <w:spacing w:line="240" w:lineRule="auto"/>
+            </w:pPr>
+            <w:r>
+              <w:rPr/>
+              <w:t xml:space="preserve">Click </w:t>
+            </w:r>
+            <w:r>
+              <w:rPr/>
+              <w:t xml:space="preserve">to access func</w:t>
+            </w:r>
+            <w:r>
+              <w:rPr/>
+              <w:t xml:space="preserve">tion</w:t>
+            </w:r>
+          </w:p>
+        </w:tc>
+        <w:tc>
+          <w:tcPr>
+            <w:tcW w:w="2160" w:type="dxa"/>
+            <w:tcBorders>
+              <w:left w:val="single"/>
+              <w:right w:val="single"/>
+              <w:top w:val="single"/>
+              <w:bottom w:val="single"/>
+            </w:tcBorders>
+          </w:tcPr>
+          <w:p>
+            <w:pPr>
+              <w:pStyle w:val="_Normal"/>
+              <w:jc w:val="left"/>
+              <w:ind w:firstLine="0"/>
+              <w:spacing w:after="0"/>
+              <w:spacing w:before="0"/>
+              <w:spacing w:line="240" w:lineRule="auto"/>
+            </w:pPr>
+            <w:r>
+              <w:rPr/>
+              <w:t xml:space="preserve">Function tab loads properly</w:t>
+            </w:r>
+            <w:r>
+              <w:rPr/>
+              <w:t xml:space="preserve"> and is formatted correctly</w:t>
+            </w:r>
+          </w:p>
+        </w:tc>
+        <w:tc>
+          <w:tcPr>
+            <w:tcW w:w="1350" w:type="dxa"/>
+            <w:tcBorders>
+              <w:left w:val="single"/>
+              <w:right w:val="single"/>
+              <w:top w:val="single"/>
+              <w:bottom w:val="single"/>
+            </w:tcBorders>
+          </w:tcPr>
+          <w:p>
+            <w:pPr>
+              <w:pStyle w:val="_Normal"/>
+              <w:jc w:val="left"/>
+              <w:ind w:firstLine="0"/>
+              <w:spacing w:after="0"/>
+              <w:spacing w:before="0"/>
+              <w:spacing w:line="240" w:lineRule="auto"/>
+            </w:pPr>
+          </w:p>
+        </w:tc>
+        <w:tc>
+          <w:tcPr>
+            <w:tcW w:w="1080" w:type="dxa"/>
+            <w:tcBorders>
+              <w:left w:val="single"/>
+              <w:right w:val="single"/>
+              <w:top w:val="single"/>
+              <w:bottom w:val="single"/>
+            </w:tcBorders>
+          </w:tcPr>
+          <w:p>
+            <w:pPr>
+              <w:pStyle w:val="_Normal"/>
+              <w:jc w:val="left"/>
+              <w:ind w:firstLine="0"/>
+              <w:spacing w:after="0"/>
+              <w:spacing w:before="0"/>
+              <w:spacing w:line="240" w:lineRule="auto"/>
+            </w:pPr>
+          </w:p>
+        </w:tc>
+        <w:tc>
+          <w:tcPr>
+            <w:tcW w:w="1530" w:type="dxa"/>
+            <w:tcBorders>
+              <w:left w:val="single"/>
+              <w:right w:val="single"/>
+              <w:top w:val="single"/>
+              <w:bottom w:val="single"/>
+            </w:tcBorders>
+          </w:tcPr>
+          <w:p>
+            <w:pPr>
+              <w:pStyle w:val="_Normal"/>
+              <w:jc w:val="left"/>
+              <w:ind w:firstLine="0"/>
+              <w:spacing w:after="0"/>
+              <w:spacing w:before="0"/>
+              <w:spacing w:line="240" w:lineRule="auto"/>
+            </w:pPr>
+          </w:p>
+        </w:tc>
+      </w:tr>
+      <w:tr>
+        <w:trPr/>
+        <w:tc>
+          <w:tcPr>
+            <w:tcW w:w="720" w:type="dxa"/>
+            <w:tcBorders>
+              <w:left w:val="single"/>
+              <w:right w:val="single"/>
+              <w:top w:val="single"/>
+              <w:bottom w:val="single"/>
+            </w:tcBorders>
+            <w:gridSpan w:val="7"/>
+          </w:tcPr>
+          <w:p>
+            <w:pPr>
+              <w:pStyle w:val="_Normal"/>
+              <w:jc w:val="left"/>
+              <w:ind w:firstLine="0"/>
+              <w:spacing w:after="0"/>
+              <w:spacing w:before="0"/>
+              <w:spacing w:line="240" w:lineRule="auto"/>
+            </w:pPr>
+            <w:r>
+              <w:rPr>
+                <w:lang w:val="en-US"/>
+                <w:rFonts w:ascii="Times New Roman" w:cs="Times New Roman" w:hAnsi="Times New Roman"/>
+                <w:sz w:val="24"/>
+              </w:rPr>
+              <w:t xml:space="preserve">Post Conditions: </w:t>
+            </w:r>
+            <w:r>
+              <w:rPr>
+                <w:lang w:val="en-US"/>
+                <w:rFonts w:ascii="Times New Roman" w:cs="Times New Roman" w:hAnsi="Times New Roman"/>
+                <w:sz w:val="24"/>
+              </w:rPr>
+              <w:t xml:space="preserve">Vali</w:t>
+            </w:r>
+            <w:r>
+              <w:rPr>
+                <w:lang w:val="en-US"/>
+                <w:rFonts w:ascii="Times New Roman" w:cs="Times New Roman" w:hAnsi="Times New Roman"/>
+                <w:sz w:val="24"/>
+              </w:rPr>
+              <w:t xml:space="preserve">dated when the user </w:t>
+            </w:r>
+            <w:r>
+              <w:rPr>
+                <w:lang w:val="en-US"/>
+                <w:rFonts w:ascii="Times New Roman" w:cs="Times New Roman" w:hAnsi="Times New Roman"/>
+                <w:sz w:val="24"/>
+              </w:rPr>
+              <w:t xml:space="preserve">is properly able </w:t>
+            </w:r>
+            <w:r>
+              <w:rPr>
+                <w:lang w:val="en-US"/>
+                <w:rFonts w:ascii="Times New Roman" w:cs="Times New Roman" w:hAnsi="Times New Roman"/>
+                <w:sz w:val="24"/>
+              </w:rPr>
+              <w:t xml:space="preserve">access the si</w:t>
+            </w:r>
+            <w:r>
+              <w:rPr>
+                <w:lang w:val="en-US"/>
+                <w:rFonts w:ascii="Times New Roman" w:cs="Times New Roman" w:hAnsi="Times New Roman"/>
+                <w:sz w:val="24"/>
+              </w:rPr>
+              <w:t xml:space="preserve">te w</w:t>
+            </w:r>
+            <w:r>
+              <w:rPr>
+                <w:lang w:val="en-US"/>
+                <w:rFonts w:ascii="Times New Roman" w:cs="Times New Roman" w:hAnsi="Times New Roman"/>
+                <w:sz w:val="24"/>
+              </w:rPr>
+              <w:t xml:space="preserve">ithout</w:t>
+            </w:r>
+            <w:r>
+              <w:rPr>
+                <w:lang w:val="en-US"/>
+                <w:rFonts w:ascii="Times New Roman" w:cs="Times New Roman" w:hAnsi="Times New Roman"/>
+                <w:sz w:val="24"/>
+              </w:rPr>
+              <w:t xml:space="preserve">,</w:t>
+            </w:r>
+            <w:r>
+              <w:rPr>
+                <w:lang w:val="en-US"/>
+                <w:rFonts w:ascii="Times New Roman" w:cs="Times New Roman" w:hAnsi="Times New Roman"/>
+                <w:sz w:val="24"/>
+              </w:rPr>
+              <w:t xml:space="preserve"> there </w:t>
+            </w:r>
+            <w:r>
+              <w:rPr>
+                <w:lang w:val="en-US"/>
+                <w:rFonts w:ascii="Times New Roman" w:cs="Times New Roman" w:hAnsi="Times New Roman"/>
+                <w:sz w:val="24"/>
+              </w:rPr>
+              <w:t xml:space="preserve">are </w:t>
+            </w:r>
+            <w:r>
+              <w:rPr>
+                <w:lang w:val="en-US"/>
+                <w:rFonts w:ascii="Times New Roman" w:cs="Times New Roman" w:hAnsi="Times New Roman"/>
+                <w:sz w:val="24"/>
+              </w:rPr>
+              <w:t xml:space="preserve">no formatting pro</w:t>
+            </w:r>
+            <w:r>
+              <w:rPr>
+                <w:lang w:val="en-US"/>
+                <w:rFonts w:ascii="Times New Roman" w:cs="Times New Roman" w:hAnsi="Times New Roman"/>
+                <w:sz w:val="24"/>
+              </w:rPr>
+              <w:t xml:space="preserve">blems and</w:t>
+            </w:r>
+            <w:r>
+              <w:rPr>
+                <w:lang w:val="en-US"/>
+                <w:rFonts w:ascii="Times New Roman" w:cs="Times New Roman" w:hAnsi="Times New Roman"/>
+                <w:sz w:val="24"/>
+              </w:rPr>
+              <w:t xml:space="preserve"> all tabs are working.</w:t>
+            </w:r>
+          </w:p>
+        </w:tc>
+      </w:tr>
+    </w:tbl>
+    <w:p>
+      <w:pPr/>
+    </w:p>
+    <w:p>
+      <w:pPr/>
       <w:r>
         <w:rPr>
+          <w:lang w:val="en-US"/>
           <w:rFonts w:ascii="Century Gothic" w:cs="Century Gothic" w:hAnsi="Century Gothic"/>
+          <w:sz w:val="24"/>
         </w:rPr>
         <w:t xml:space="preserve">VCS:</w:t>
       </w:r>
@@ -2484,7 +3827,7 @@
         </w:rPr>
         <w:t xml:space="preserve">	</w:t>
       </w:r>
-      <w:hyperlink r:id="rId425">
+      <w:hyperlink r:id="rId574">
         <w:r>
           <w:rPr>
             <w:rFonts w:ascii="Century Gothic" w:cs="Century Gothic" w:hAnsi="Century Gothic"/>
@@ -2524,6 +3867,7 @@
 <w:styles xmlns:r="http://schemas.openxmlformats.org/officeDocument/2006/relationships" xmlns:w="http://schemas.openxmlformats.org/wordprocessingml/2006/main">
   <w:style w:type="paragraph" w:styleId="Arrowhead List">
     <w:name w:val="Arrowhead List"/>
+    <w:basedOn w:val="Normal"/>
     <w:pPr>
       <w:ind w:hanging="432"/>
       <w:ind w:left="720"/>
@@ -2532,7 +3876,7 @@
   </w:style>
   <w:style w:type="paragraph" w:styleId="Block Text">
     <w:name w:val="Block Text"/>
-    <w:basedOn w:val="Normal"/>
+    <w:basedOn w:val="_Normal"/>
     <w:pPr>
       <w:ind w:left="1440"/>
       <w:ind w:right="1440"/>
@@ -2542,6 +3886,7 @@
   </w:style>
   <w:style w:type="paragraph" w:styleId="Box List">
     <w:name w:val="Box List"/>
+    <w:basedOn w:val="Normal"/>
     <w:pPr>
       <w:ind w:hanging="432"/>
       <w:ind w:left="720"/>
@@ -2550,6 +3895,7 @@
   </w:style>
   <w:style w:type="paragraph" w:styleId="Bullet List">
     <w:name w:val="Bullet List"/>
+    <w:basedOn w:val="Normal"/>
     <w:pPr>
       <w:ind w:hanging="432"/>
       <w:ind w:left="720"/>
@@ -2559,7 +3905,7 @@
   <w:style w:type="paragraph" w:styleId="Chapter Heading">
     <w:name w:val="Chapter Heading"/>
     <w:basedOn w:val="Numbered Heading 1"/>
-    <w:next w:val="Normal"/>
+    <w:next w:val="_Normal"/>
     <w:pPr>
       <w:ind w:firstLine="0"/>
     </w:pPr>
@@ -2567,8 +3913,8 @@
   </w:style>
   <w:style w:type="paragraph" w:styleId="Contents 1">
     <w:name w:val="Contents 1"/>
-    <w:basedOn w:val="Normal"/>
-    <w:next w:val="Normal"/>
+    <w:basedOn w:val="_Normal"/>
+    <w:next w:val="_Normal"/>
     <w:pPr>
       <w:ind w:hanging="432"/>
       <w:ind w:left="720"/>
@@ -2577,8 +3923,8 @@
   </w:style>
   <w:style w:type="paragraph" w:styleId="Contents 2">
     <w:name w:val="Contents 2"/>
-    <w:basedOn w:val="Normal"/>
-    <w:next w:val="Normal"/>
+    <w:basedOn w:val="_Normal"/>
+    <w:next w:val="_Normal"/>
     <w:pPr>
       <w:ind w:hanging="432"/>
       <w:ind w:left="1440"/>
@@ -2587,8 +3933,8 @@
   </w:style>
   <w:style w:type="paragraph" w:styleId="Contents 3">
     <w:name w:val="Contents 3"/>
-    <w:basedOn w:val="Normal"/>
-    <w:next w:val="Normal"/>
+    <w:basedOn w:val="_Normal"/>
+    <w:next w:val="_Normal"/>
     <w:pPr>
       <w:ind w:hanging="432"/>
       <w:ind w:left="2160"/>
@@ -2597,8 +3943,8 @@
   </w:style>
   <w:style w:type="paragraph" w:styleId="Contents 4">
     <w:name w:val="Contents 4"/>
-    <w:basedOn w:val="Normal"/>
-    <w:next w:val="Normal"/>
+    <w:basedOn w:val="_Normal"/>
+    <w:next w:val="_Normal"/>
     <w:pPr>
       <w:ind w:hanging="432"/>
       <w:ind w:left="2880"/>
@@ -2607,8 +3953,8 @@
   </w:style>
   <w:style w:type="paragraph" w:styleId="Contents Header">
     <w:name w:val="Contents Header"/>
-    <w:basedOn w:val="Normal"/>
-    <w:next w:val="Normal"/>
+    <w:basedOn w:val="_Normal"/>
+    <w:next w:val="_Normal"/>
     <w:pPr>
       <w:jc w:val="center"/>
       <w:spacing w:after="120"/>
@@ -2622,6 +3968,7 @@
   </w:style>
   <w:style w:type="paragraph" w:styleId="Dashed List">
     <w:name w:val="Dashed List"/>
+    <w:basedOn w:val="Normal"/>
     <w:pPr>
       <w:ind w:hanging="432"/>
       <w:ind w:left="720"/>
@@ -2630,12 +3977,13 @@
   </w:style>
   <w:style w:type="character" w:styleId="Default Paragraph Font">
     <w:name w:val="Default Paragraph Font"/>
-    <w:basedOn w:val="Normal"/>
+    <w:basedOn w:val="_Normal"/>
     <w:pPr/>
     <w:rPr/>
   </w:style>
   <w:style w:type="paragraph" w:styleId="Diamond List">
     <w:name w:val="Diamond List"/>
+    <w:basedOn w:val="Normal"/>
     <w:pPr>
       <w:ind w:hanging="432"/>
       <w:ind w:left="720"/>
@@ -2644,7 +3992,7 @@
   </w:style>
   <w:style w:type="paragraph" w:styleId="Endnote">
     <w:name w:val="Endnote"/>
-    <w:basedOn w:val="Normal"/>
+    <w:basedOn w:val="_Normal"/>
     <w:pPr>
       <w:ind w:hanging="288"/>
       <w:ind w:left="288"/>
@@ -2653,6 +4001,7 @@
   </w:style>
   <w:style w:type="character" w:styleId="Endnote Reference">
     <w:name w:val="Endnote Reference"/>
+    <w:basedOn w:val="Normal"/>
     <w:pPr/>
     <w:rPr>
       <w:sz w:val="20"/>
@@ -2661,13 +4010,13 @@
   </w:style>
   <w:style w:type="paragraph" w:styleId="Endnote Text">
     <w:name w:val="Endnote Text"/>
-    <w:basedOn w:val="Normal"/>
+    <w:basedOn w:val="_Normal"/>
     <w:pPr/>
     <w:rPr/>
   </w:style>
   <w:style w:type="paragraph" w:styleId="Footnote">
     <w:name w:val="Footnote"/>
-    <w:basedOn w:val="Normal"/>
+    <w:basedOn w:val="_Normal"/>
     <w:pPr>
       <w:ind w:hanging="288"/>
       <w:ind w:left="288"/>
@@ -2678,6 +4027,7 @@
   </w:style>
   <w:style w:type="character" w:styleId="Footnote Reference">
     <w:name w:val="Footnote Reference"/>
+    <w:basedOn w:val="Normal"/>
     <w:pPr/>
     <w:rPr>
       <w:sz w:val="20"/>
@@ -2686,7 +4036,7 @@
   </w:style>
   <w:style w:type="paragraph" w:styleId="Footnote Text">
     <w:name w:val="Footnote Text"/>
-    <w:basedOn w:val="Normal"/>
+    <w:basedOn w:val="_Normal"/>
     <w:pPr/>
     <w:rPr>
       <w:sz w:val="20"/>
@@ -2694,6 +4044,7 @@
   </w:style>
   <w:style w:type="paragraph" w:styleId="Hand List">
     <w:name w:val="Hand List"/>
+    <w:basedOn w:val="Normal"/>
     <w:pPr>
       <w:ind w:hanging="432"/>
       <w:ind w:left="720"/>
@@ -2702,8 +4053,8 @@
   </w:style>
   <w:style w:type="paragraph" w:styleId="Heading 1">
     <w:name w:val="Heading 1"/>
-    <w:basedOn w:val="Normal"/>
-    <w:next w:val="Normal"/>
+    <w:basedOn w:val="_Normal"/>
+    <w:next w:val="_Normal"/>
     <w:pPr>
       <w:spacing w:after="60"/>
       <w:spacing w:before="440"/>
@@ -2716,8 +4067,8 @@
   </w:style>
   <w:style w:type="paragraph" w:styleId="Heading 2">
     <w:name w:val="Heading 2"/>
-    <w:basedOn w:val="Normal"/>
-    <w:next w:val="Normal"/>
+    <w:basedOn w:val="_Normal"/>
+    <w:next w:val="_Normal"/>
     <w:pPr>
       <w:spacing w:after="60"/>
       <w:spacing w:before="440"/>
@@ -2730,8 +4081,8 @@
   </w:style>
   <w:style w:type="paragraph" w:styleId="Heading 3">
     <w:name w:val="Heading 3"/>
-    <w:basedOn w:val="Normal"/>
-    <w:next w:val="Normal"/>
+    <w:basedOn w:val="_Normal"/>
+    <w:next w:val="_Normal"/>
     <w:pPr>
       <w:spacing w:after="60"/>
       <w:spacing w:before="440"/>
@@ -2744,8 +4095,8 @@
   </w:style>
   <w:style w:type="paragraph" w:styleId="Heading 4">
     <w:name w:val="Heading 4"/>
-    <w:basedOn w:val="Normal"/>
-    <w:next w:val="Normal"/>
+    <w:basedOn w:val="_Normal"/>
+    <w:next w:val="_Normal"/>
     <w:pPr>
       <w:spacing w:after="60"/>
       <w:spacing w:before="440"/>
@@ -2758,6 +4109,7 @@
   </w:style>
   <w:style w:type="paragraph" w:styleId="Heart List">
     <w:name w:val="Heart List"/>
+    <w:basedOn w:val="Normal"/>
     <w:pPr>
       <w:ind w:hanging="432"/>
       <w:ind w:left="720"/>
@@ -2775,6 +4127,7 @@
   </w:style>
   <w:style w:type="paragraph" w:styleId="Implies List">
     <w:name w:val="Implies List"/>
+    <w:basedOn w:val="Normal"/>
     <w:pPr>
       <w:ind w:hanging="432"/>
       <w:ind w:left="720"/>
@@ -2792,7 +4145,7 @@
   </w:style>
   <w:style w:type="paragraph" w:styleId="Lower Roman List">
     <w:name w:val="Lower Roman List"/>
-    <w:basedOn w:val="Normal"/>
+    <w:basedOn w:val="_Normal"/>
     <w:pPr>
       <w:ind w:hanging="432"/>
       <w:ind w:left="720"/>
@@ -2801,7 +4154,7 @@
   </w:style>
   <w:style w:type="paragraph" w:styleId="No List">
     <w:name w:val="No List"/>
-    <w:basedOn w:val="Normal"/>
+    <w:basedOn w:val="_Normal"/>
     <w:pPr/>
     <w:rPr/>
   </w:style>
@@ -2818,14 +4171,14 @@
   </w:docDefaults>
   <w:style w:type="paragraph" w:styleId="Normal Table">
     <w:name w:val="Normal Table"/>
-    <w:basedOn w:val="Normal"/>
+    <w:basedOn w:val="_Normal"/>
     <w:pPr/>
     <w:rPr/>
   </w:style>
   <w:style w:type="paragraph" w:styleId="Numbered Heading 1">
     <w:name w:val="Numbered Heading 1"/>
     <w:basedOn w:val="Heading 1"/>
-    <w:next w:val="Normal"/>
+    <w:next w:val="_Normal"/>
     <w:pPr>
       <w:ind w:firstLine="0"/>
     </w:pPr>
@@ -2834,7 +4187,7 @@
   <w:style w:type="paragraph" w:styleId="Numbered Heading 2">
     <w:name w:val="Numbered Heading 2"/>
     <w:basedOn w:val="Heading 2"/>
-    <w:next w:val="Normal"/>
+    <w:next w:val="_Normal"/>
     <w:pPr>
       <w:ind w:firstLine="0"/>
     </w:pPr>
@@ -2843,7 +4196,7 @@
   <w:style w:type="paragraph" w:styleId="Numbered Heading 3">
     <w:name w:val="Numbered Heading 3"/>
     <w:basedOn w:val="Heading 3"/>
-    <w:next w:val="Normal"/>
+    <w:next w:val="_Normal"/>
     <w:pPr>
       <w:ind w:firstLine="0"/>
     </w:pPr>
@@ -2851,6 +4204,7 @@
   </w:style>
   <w:style w:type="paragraph" w:styleId="Numbered List">
     <w:name w:val="Numbered List"/>
+    <w:basedOn w:val="Normal"/>
     <w:pPr>
       <w:ind w:hanging="432"/>
       <w:ind w:left="720"/>
@@ -2859,7 +4213,7 @@
   </w:style>
   <w:style w:type="paragraph" w:styleId="Plain Text">
     <w:name w:val="Plain Text"/>
-    <w:basedOn w:val="Normal"/>
+    <w:basedOn w:val="_Normal"/>
     <w:pPr/>
     <w:rPr>
       <w:rFonts w:ascii="Courier New" w:cs="Courier New" w:hAnsi="Courier New"/>
@@ -2868,7 +4222,7 @@
   <w:style w:type="paragraph" w:styleId="Section Heading">
     <w:name w:val="Section Heading"/>
     <w:basedOn w:val="Numbered Heading 1"/>
-    <w:next w:val="Normal"/>
+    <w:next w:val="_Normal"/>
     <w:pPr>
       <w:ind w:firstLine="0"/>
     </w:pPr>
@@ -2876,6 +4230,7 @@
   </w:style>
   <w:style w:type="paragraph" w:styleId="Square List">
     <w:name w:val="Square List"/>
+    <w:basedOn w:val="Normal"/>
     <w:pPr>
       <w:ind w:hanging="432"/>
       <w:ind w:left="720"/>
@@ -2884,6 +4239,7 @@
   </w:style>
   <w:style w:type="paragraph" w:styleId="Star List">
     <w:name w:val="Star List"/>
+    <w:basedOn w:val="Normal"/>
     <w:pPr>
       <w:ind w:hanging="432"/>
       <w:ind w:left="720"/>
@@ -2898,6 +4254,7 @@
   </w:style>
   <w:style w:type="paragraph" w:styleId="Tick List">
     <w:name w:val="Tick List"/>
+    <w:basedOn w:val="Normal"/>
     <w:pPr>
       <w:ind w:hanging="432"/>
       <w:ind w:left="720"/>
@@ -2906,6 +4263,7 @@
   </w:style>
   <w:style w:type="paragraph" w:styleId="Triangle List">
     <w:name w:val="Triangle List"/>
+    <w:basedOn w:val="Normal"/>
     <w:pPr>
       <w:ind w:hanging="432"/>
       <w:ind w:left="720"/>
@@ -2932,7 +4290,7 @@
   </w:style>
   <w:style w:type="paragraph" w:styleId="_Normal">
     <w:name w:val="_Normal"/>
-    <w:basedOn w:val="Normal"/>
+    <w:basedOn w:val="_Normal"/>
     <w:pPr/>
     <w:rPr/>
   </w:style>

</xml_diff>

<commit_message>
Added another user test case
</commit_message>
<xml_diff>
--- a/Documentation/StockInsights_Part3.docx
+++ b/Documentation/StockInsights_Part3.docx
@@ -106,19 +106,7 @@
         <w:rPr>
           <w:rFonts w:ascii="Century Gothic" w:cs="Century Gothic" w:hAnsi="Century Gothic"/>
         </w:rPr>
-        <w:t xml:space="preserve">Stock</w:t>
-      </w:r>
-      <w:r>
-        <w:rPr>
-          <w:rFonts w:ascii="Century Gothic" w:cs="Century Gothic" w:hAnsi="Century Gothic"/>
-        </w:rPr>
-        <w:t xml:space="preserve"> </w:t>
-      </w:r>
-      <w:r>
-        <w:rPr>
-          <w:rFonts w:ascii="Century Gothic" w:cs="Century Gothic" w:hAnsi="Century Gothic"/>
-        </w:rPr>
-        <w:t xml:space="preserve">Insights</w:t>
+        <w:t xml:space="preserve">Stock Insights</w:t>
       </w:r>
     </w:p>
     <w:p>
@@ -171,7 +159,7 @@
         </w:rPr>
         <w:t xml:space="preserve">We wrote python scripts to automate the testing for the momentum algorithm we are applying. Here’s the link to the code: </w:t>
       </w:r>
-      <w:hyperlink r:id="rId46">
+      <w:hyperlink r:id="rId44">
         <w:r>
           <w:rPr>
             <w:rFonts w:ascii="Century Gothic" w:cs="Century Gothic" w:hAnsi="Century Gothic"/>
@@ -1344,8 +1332,8 @@
               </w:rPr>
               <w:t xml:space="preserve">     Test is validated by visually looking at the data presented and cross-referencing it with the apple csv on another computer to</w:t>
             </w:r>
-            <w:bookmarkStart w:id="228" w:name="_GoBack"/>
-            <w:bookmarkEnd w:id="228"/>
+            <w:bookmarkStart w:id="226" w:name="_GoBack"/>
+            <w:bookmarkEnd w:id="226"/>
             <w:r>
               <w:rPr>
                 <w:rFonts w:ascii="Century Gothic" w:cs="Century Gothic" w:hAnsi="Century Gothic"/>
@@ -1468,11 +1456,7 @@
             </w:pPr>
             <w:r>
               <w:rPr/>
-              <w:t xml:space="preserve">Test Case</w:t>
-            </w:r>
-            <w:r>
-              <w:rPr/>
-              <w:t xml:space="preserve"> Template</w:t>
+              <w:t xml:space="preserve">Test Case Template</w:t>
             </w:r>
           </w:p>
         </w:tc>
@@ -1712,15 +1696,7 @@
             </w:pPr>
             <w:r>
               <w:rPr/>
-              <w:t xml:space="preserve">Depend</w:t>
-            </w:r>
-            <w:r>
-              <w:rPr/>
-              <w:t xml:space="preserve">e</w:t>
-            </w:r>
-            <w:r>
-              <w:rPr/>
-              <w:t xml:space="preserve">ncies: Website online and connected to database</w:t>
+              <w:t xml:space="preserve">Dependencies: Website online and connected to database</w:t>
             </w:r>
           </w:p>
         </w:tc>
@@ -2286,15 +2262,7 @@
             </w:pPr>
             <w:r>
               <w:rPr/>
-              <w:t xml:space="preserve">Post Conditions: Test is validated when the user see an invalid entry re</w:t>
-            </w:r>
-            <w:r>
-              <w:rPr/>
-              <w:t xml:space="preserve">s</w:t>
-            </w:r>
-            <w:r>
-              <w:rPr/>
-              <w:t xml:space="preserve">ponse from the website after it is not able to find that company stock in the database.</w:t>
+              <w:t xml:space="preserve">Post Conditions: Test is validated when the user see an invalid entry response from the website after it is not able to find that company stock in the database.</w:t>
             </w:r>
           </w:p>
         </w:tc>
@@ -2419,19 +2387,7 @@
             </w:pPr>
             <w:r>
               <w:rPr/>
-              <w:t xml:space="preserve">Pro</w:t>
-            </w:r>
-            <w:r>
-              <w:rPr/>
-              <w:t xml:space="preserve">ject </w:t>
-            </w:r>
-            <w:r>
-              <w:rPr/>
-              <w:t xml:space="preserve">Name: Stock I</w:t>
-            </w:r>
-            <w:r>
-              <w:rPr/>
-              <w:t xml:space="preserve">nsights</w:t>
+              <w:t xml:space="preserve">Project Name: Stock Insights</w:t>
             </w:r>
           </w:p>
         </w:tc>
@@ -2501,15 +2457,7 @@
                 <w:rFonts w:ascii="Times New Roman" w:cs="Times New Roman" w:hAnsi="Times New Roman"/>
                 <w:sz w:val="24"/>
               </w:rPr>
-              <w:t xml:space="preserve">Test Case ID: US-0</w:t>
-            </w:r>
-            <w:r>
-              <w:rPr>
-                <w:lang w:val="en-US"/>
-                <w:rFonts w:ascii="Times New Roman" w:cs="Times New Roman" w:hAnsi="Times New Roman"/>
-                <w:sz w:val="24"/>
-              </w:rPr>
-              <w:t xml:space="preserve">3</w:t>
+              <w:t xml:space="preserve">Test Case ID: US-03</w:t>
             </w:r>
           </w:p>
         </w:tc>
@@ -2539,15 +2487,7 @@
                 <w:rFonts w:ascii="Times New Roman" w:cs="Times New Roman" w:hAnsi="Times New Roman"/>
                 <w:sz w:val="24"/>
               </w:rPr>
-              <w:t xml:space="preserve">Test designed by: </w:t>
-            </w:r>
-            <w:r>
-              <w:rPr>
-                <w:lang w:val="en-US"/>
-                <w:rFonts w:ascii="Times New Roman" w:cs="Times New Roman" w:hAnsi="Times New Roman"/>
-                <w:sz w:val="24"/>
-              </w:rPr>
-              <w:t xml:space="preserve">Kevin Flynn</w:t>
+              <w:t xml:space="preserve">Test designed by: Kevin Flynn</w:t>
             </w:r>
           </w:p>
         </w:tc>
@@ -2582,15 +2522,7 @@
                 <w:rFonts w:ascii="Times New Roman" w:cs="Times New Roman" w:hAnsi="Times New Roman"/>
                 <w:sz w:val="24"/>
               </w:rPr>
-              <w:t xml:space="preserve">Test Priority (low, med, high): </w:t>
-            </w:r>
-            <w:r>
-              <w:rPr>
-                <w:lang w:val="en-US"/>
-                <w:rFonts w:ascii="Times New Roman" w:cs="Times New Roman" w:hAnsi="Times New Roman"/>
-                <w:sz w:val="24"/>
-              </w:rPr>
-              <w:t xml:space="preserve">High</w:t>
+              <w:t xml:space="preserve">Test Priority (low, med, high): High</w:t>
             </w:r>
           </w:p>
         </w:tc>
@@ -2655,39 +2587,7 @@
                 <w:rFonts w:ascii="Times New Roman" w:cs="Times New Roman" w:hAnsi="Times New Roman"/>
                 <w:sz w:val="24"/>
               </w:rPr>
-              <w:t xml:space="preserve">Module Name: </w:t>
-            </w:r>
-            <w:r>
-              <w:rPr>
-                <w:lang w:val="en-US"/>
-                <w:rFonts w:ascii="Times New Roman" w:cs="Times New Roman" w:hAnsi="Times New Roman"/>
-                <w:sz w:val="24"/>
-              </w:rPr>
-              <w:t xml:space="preserve">We</w:t>
-            </w:r>
-            <w:r>
-              <w:rPr>
-                <w:lang w:val="en-US"/>
-                <w:rFonts w:ascii="Times New Roman" w:cs="Times New Roman" w:hAnsi="Times New Roman"/>
-                <w:sz w:val="24"/>
-              </w:rPr>
-              <w:t xml:space="preserve">bpage loads and </w:t>
-            </w:r>
-            <w:r>
-              <w:rPr>
-                <w:lang w:val="en-US"/>
-                <w:rFonts w:ascii="Times New Roman" w:cs="Times New Roman" w:hAnsi="Times New Roman"/>
-                <w:sz w:val="24"/>
-              </w:rPr>
-              <w:t xml:space="preserve">displa</w:t>
-            </w:r>
-            <w:r>
-              <w:rPr>
-                <w:lang w:val="en-US"/>
-                <w:rFonts w:ascii="Times New Roman" w:cs="Times New Roman" w:hAnsi="Times New Roman"/>
-                <w:sz w:val="24"/>
-              </w:rPr>
-              <w:t xml:space="preserve">ys properly</w:t>
+              <w:t xml:space="preserve">Module Name: Webpage loads and displays properly</w:t>
             </w:r>
           </w:p>
         </w:tc>
@@ -2752,15 +2652,7 @@
                 <w:rFonts w:ascii="Times New Roman" w:cs="Times New Roman" w:hAnsi="Times New Roman"/>
                 <w:sz w:val="24"/>
               </w:rPr>
-              <w:t xml:space="preserve">Test Title: </w:t>
-            </w:r>
-            <w:r>
-              <w:rPr>
-                <w:lang w:val="en-US"/>
-                <w:rFonts w:ascii="Times New Roman" w:cs="Times New Roman" w:hAnsi="Times New Roman"/>
-                <w:sz w:val="24"/>
-              </w:rPr>
-              <w:t xml:space="preserve">Viewable Webpage</w:t>
+              <w:t xml:space="preserve">Test Title: Viewable Webpage</w:t>
             </w:r>
           </w:p>
         </w:tc>
@@ -2825,23 +2717,7 @@
                 <w:rFonts w:ascii="Times New Roman" w:cs="Times New Roman" w:hAnsi="Times New Roman"/>
                 <w:sz w:val="24"/>
               </w:rPr>
-              <w:t xml:space="preserve">Preconditions: </w:t>
-            </w:r>
-            <w:r>
-              <w:rPr>
-                <w:lang w:val="en-US"/>
-                <w:rFonts w:ascii="Times New Roman" w:cs="Times New Roman" w:hAnsi="Times New Roman"/>
-                <w:sz w:val="24"/>
-              </w:rPr>
-              <w:t xml:space="preserve"> User knows how to access th</w:t>
-            </w:r>
-            <w:r>
-              <w:rPr>
-                <w:lang w:val="en-US"/>
-                <w:rFonts w:ascii="Times New Roman" w:cs="Times New Roman" w:hAnsi="Times New Roman"/>
-                <w:sz w:val="24"/>
-              </w:rPr>
-              <w:t xml:space="preserve">e webpage</w:t>
+              <w:t xml:space="preserve">Preconditions:  User knows how to access the webpage</w:t>
             </w:r>
           </w:p>
         </w:tc>
@@ -2876,31 +2752,7 @@
                 <w:rFonts w:ascii="Times New Roman" w:cs="Times New Roman" w:hAnsi="Times New Roman"/>
                 <w:sz w:val="24"/>
               </w:rPr>
-              <w:t xml:space="preserve">Depend</w:t>
-            </w:r>
-            <w:r>
-              <w:rPr>
-                <w:lang w:val="en-US"/>
-                <w:rFonts w:ascii="Times New Roman" w:cs="Times New Roman" w:hAnsi="Times New Roman"/>
-                <w:sz w:val="24"/>
-              </w:rPr>
-              <w:t xml:space="preserve">e</w:t>
-            </w:r>
-            <w:r>
-              <w:rPr>
-                <w:lang w:val="en-US"/>
-                <w:rFonts w:ascii="Times New Roman" w:cs="Times New Roman" w:hAnsi="Times New Roman"/>
-                <w:sz w:val="24"/>
-              </w:rPr>
-              <w:t xml:space="preserve">ncies: Website online and connected </w:t>
-            </w:r>
-            <w:r>
-              <w:rPr>
-                <w:lang w:val="en-US"/>
-                <w:rFonts w:ascii="Times New Roman" w:cs="Times New Roman" w:hAnsi="Times New Roman"/>
-                <w:sz w:val="24"/>
-              </w:rPr>
-              <w:t xml:space="preserve">Django Server</w:t>
+              <w:t xml:space="preserve">Dependencies: Website online and connected Django Server</w:t>
             </w:r>
           </w:p>
         </w:tc>
@@ -3200,15 +3052,7 @@
                 <w:rFonts w:ascii="Times New Roman" w:cs="Times New Roman" w:hAnsi="Times New Roman"/>
                 <w:sz w:val="24"/>
               </w:rPr>
-              <w:t xml:space="preserve">Enter in web</w:t>
-            </w:r>
-            <w:r>
-              <w:rPr>
-                <w:lang w:val="en-US"/>
-                <w:rFonts w:ascii="Times New Roman" w:cs="Times New Roman" w:hAnsi="Times New Roman"/>
-                <w:sz w:val="24"/>
-              </w:rPr>
-              <w:t xml:space="preserve">page name</w:t>
+              <w:t xml:space="preserve">Enter in webpage name</w:t>
             </w:r>
           </w:p>
         </w:tc>
@@ -3342,23 +3186,7 @@
                 <w:rFonts w:ascii="Times New Roman" w:cs="Times New Roman" w:hAnsi="Times New Roman"/>
                 <w:sz w:val="24"/>
               </w:rPr>
-              <w:t xml:space="preserve">Over</w:t>
-            </w:r>
-            <w:r>
-              <w:rPr>
-                <w:lang w:val="en-US"/>
-                <w:rFonts w:ascii="Times New Roman" w:cs="Times New Roman" w:hAnsi="Times New Roman"/>
-                <w:sz w:val="24"/>
-              </w:rPr>
-              <w:t xml:space="preserve">view what is d</w:t>
-            </w:r>
-            <w:r>
-              <w:rPr>
-                <w:lang w:val="en-US"/>
-                <w:rFonts w:ascii="Times New Roman" w:cs="Times New Roman" w:hAnsi="Times New Roman"/>
-                <w:sz w:val="24"/>
-              </w:rPr>
-              <w:t xml:space="preserve">isplayed</w:t>
+              <w:t xml:space="preserve">Overview what is displayed</w:t>
             </w:r>
           </w:p>
         </w:tc>
@@ -3416,39 +3244,7 @@
                 <w:rFonts w:ascii="Times New Roman" w:cs="Times New Roman" w:hAnsi="Times New Roman"/>
                 <w:sz w:val="24"/>
               </w:rPr>
-              <w:t xml:space="preserve">Everything </w:t>
-            </w:r>
-            <w:r>
-              <w:rPr>
-                <w:lang w:val="en-US"/>
-                <w:rFonts w:ascii="Times New Roman" w:cs="Times New Roman" w:hAnsi="Times New Roman"/>
-                <w:sz w:val="24"/>
-              </w:rPr>
-              <w:t xml:space="preserve">loads properly and is formatted </w:t>
-            </w:r>
-            <w:r>
-              <w:rPr>
-                <w:lang w:val="en-US"/>
-                <w:rFonts w:ascii="Times New Roman" w:cs="Times New Roman" w:hAnsi="Times New Roman"/>
-                <w:sz w:val="24"/>
-              </w:rPr>
-              <w:t xml:space="preserve">c</w:t>
-            </w:r>
-            <w:r>
-              <w:rPr>
-                <w:lang w:val="en-US"/>
-                <w:rFonts w:ascii="Times New Roman" w:cs="Times New Roman" w:hAnsi="Times New Roman"/>
-                <w:sz w:val="24"/>
-              </w:rPr>
-              <w:t xml:space="preserve">or</w:t>
-            </w:r>
-            <w:r>
-              <w:rPr>
-                <w:lang w:val="en-US"/>
-                <w:rFonts w:ascii="Times New Roman" w:cs="Times New Roman" w:hAnsi="Times New Roman"/>
-                <w:sz w:val="24"/>
-              </w:rPr>
-              <w:t xml:space="preserve">rectly</w:t>
+              <w:t xml:space="preserve">Everything loads properly and is formatted correctly</w:t>
             </w:r>
           </w:p>
         </w:tc>
@@ -3570,15 +3366,7 @@
             </w:pPr>
             <w:r>
               <w:rPr/>
-              <w:t xml:space="preserve">Click </w:t>
-            </w:r>
-            <w:r>
-              <w:rPr/>
-              <w:t xml:space="preserve">to access func</w:t>
-            </w:r>
-            <w:r>
-              <w:rPr/>
-              <w:t xml:space="preserve">tion</w:t>
+              <w:t xml:space="preserve">Click to access function</w:t>
             </w:r>
           </w:p>
         </w:tc>
@@ -3603,11 +3391,7 @@
             </w:pPr>
             <w:r>
               <w:rPr/>
-              <w:t xml:space="preserve">Function tab loads properly</w:t>
-            </w:r>
-            <w:r>
-              <w:rPr/>
-              <w:t xml:space="preserve"> and is formatted correctly</w:t>
+              <w:t xml:space="preserve">Function tab loads properly and is formatted correctly</w:t>
             </w:r>
           </w:p>
         </w:tc>
@@ -3703,7 +3487,7 @@
                 <w:rFonts w:ascii="Times New Roman" w:cs="Times New Roman" w:hAnsi="Times New Roman"/>
                 <w:sz w:val="24"/>
               </w:rPr>
-              <w:t xml:space="preserve">Post Conditions: </w:t>
+              <w:t xml:space="preserve">Post Conditions: Validated when the user is properly able access the site without, there are no formatting problems</w:t>
             </w:r>
             <w:r>
               <w:rPr>
@@ -3711,7 +3495,7 @@
                 <w:rFonts w:ascii="Times New Roman" w:cs="Times New Roman" w:hAnsi="Times New Roman"/>
                 <w:sz w:val="24"/>
               </w:rPr>
-              <w:t xml:space="preserve">Vali</w:t>
+              <w:t xml:space="preserve">,</w:t>
             </w:r>
             <w:r>
               <w:rPr>
@@ -3719,87 +3503,7 @@
                 <w:rFonts w:ascii="Times New Roman" w:cs="Times New Roman" w:hAnsi="Times New Roman"/>
                 <w:sz w:val="24"/>
               </w:rPr>
-              <w:t xml:space="preserve">dated when the user </w:t>
-            </w:r>
-            <w:r>
-              <w:rPr>
-                <w:lang w:val="en-US"/>
-                <w:rFonts w:ascii="Times New Roman" w:cs="Times New Roman" w:hAnsi="Times New Roman"/>
-                <w:sz w:val="24"/>
-              </w:rPr>
-              <w:t xml:space="preserve">is properly able </w:t>
-            </w:r>
-            <w:r>
-              <w:rPr>
-                <w:lang w:val="en-US"/>
-                <w:rFonts w:ascii="Times New Roman" w:cs="Times New Roman" w:hAnsi="Times New Roman"/>
-                <w:sz w:val="24"/>
-              </w:rPr>
-              <w:t xml:space="preserve">access the si</w:t>
-            </w:r>
-            <w:r>
-              <w:rPr>
-                <w:lang w:val="en-US"/>
-                <w:rFonts w:ascii="Times New Roman" w:cs="Times New Roman" w:hAnsi="Times New Roman"/>
-                <w:sz w:val="24"/>
-              </w:rPr>
-              <w:t xml:space="preserve">te w</w:t>
-            </w:r>
-            <w:r>
-              <w:rPr>
-                <w:lang w:val="en-US"/>
-                <w:rFonts w:ascii="Times New Roman" w:cs="Times New Roman" w:hAnsi="Times New Roman"/>
-                <w:sz w:val="24"/>
-              </w:rPr>
-              <w:t xml:space="preserve">ithout</w:t>
-            </w:r>
-            <w:r>
-              <w:rPr>
-                <w:lang w:val="en-US"/>
-                <w:rFonts w:ascii="Times New Roman" w:cs="Times New Roman" w:hAnsi="Times New Roman"/>
-                <w:sz w:val="24"/>
-              </w:rPr>
-              <w:t xml:space="preserve">,</w:t>
-            </w:r>
-            <w:r>
-              <w:rPr>
-                <w:lang w:val="en-US"/>
-                <w:rFonts w:ascii="Times New Roman" w:cs="Times New Roman" w:hAnsi="Times New Roman"/>
-                <w:sz w:val="24"/>
-              </w:rPr>
-              <w:t xml:space="preserve"> there </w:t>
-            </w:r>
-            <w:r>
-              <w:rPr>
-                <w:lang w:val="en-US"/>
-                <w:rFonts w:ascii="Times New Roman" w:cs="Times New Roman" w:hAnsi="Times New Roman"/>
-                <w:sz w:val="24"/>
-              </w:rPr>
-              <w:t xml:space="preserve">are </w:t>
-            </w:r>
-            <w:r>
-              <w:rPr>
-                <w:lang w:val="en-US"/>
-                <w:rFonts w:ascii="Times New Roman" w:cs="Times New Roman" w:hAnsi="Times New Roman"/>
-                <w:sz w:val="24"/>
-              </w:rPr>
-              <w:t xml:space="preserve">no formatting pro</w:t>
-            </w:r>
-            <w:r>
-              <w:rPr>
-                <w:lang w:val="en-US"/>
-                <w:rFonts w:ascii="Times New Roman" w:cs="Times New Roman" w:hAnsi="Times New Roman"/>
-                <w:sz w:val="24"/>
-              </w:rPr>
-              <w:t xml:space="preserve">blems and</w:t>
-            </w:r>
-            <w:r>
-              <w:rPr>
-                <w:lang w:val="en-US"/>
-                <w:rFonts w:ascii="Times New Roman" w:cs="Times New Roman" w:hAnsi="Times New Roman"/>
-                <w:sz w:val="24"/>
-              </w:rPr>
-              <w:t xml:space="preserve"> all tabs are working.</w:t>
+              <w:t xml:space="preserve"> and all tabs are working.</w:t>
             </w:r>
           </w:p>
         </w:tc>
@@ -3827,7 +3531,7 @@
         </w:rPr>
         <w:t xml:space="preserve">	</w:t>
       </w:r>
-      <w:hyperlink r:id="rId574">
+      <w:hyperlink r:id="rId531">
         <w:r>
           <w:rPr>
             <w:rFonts w:ascii="Century Gothic" w:cs="Century Gothic" w:hAnsi="Century Gothic"/>
@@ -3867,7 +3571,7 @@
 <w:styles xmlns:r="http://schemas.openxmlformats.org/officeDocument/2006/relationships" xmlns:w="http://schemas.openxmlformats.org/wordprocessingml/2006/main">
   <w:style w:type="paragraph" w:styleId="Arrowhead List">
     <w:name w:val="Arrowhead List"/>
-    <w:basedOn w:val="Normal"/>
+    <w:basedOn w:val="_Normal"/>
     <w:pPr>
       <w:ind w:hanging="432"/>
       <w:ind w:left="720"/>
@@ -3886,7 +3590,7 @@
   </w:style>
   <w:style w:type="paragraph" w:styleId="Box List">
     <w:name w:val="Box List"/>
-    <w:basedOn w:val="Normal"/>
+    <w:basedOn w:val="_Normal"/>
     <w:pPr>
       <w:ind w:hanging="432"/>
       <w:ind w:left="720"/>
@@ -3895,7 +3599,7 @@
   </w:style>
   <w:style w:type="paragraph" w:styleId="Bullet List">
     <w:name w:val="Bullet List"/>
-    <w:basedOn w:val="Normal"/>
+    <w:basedOn w:val="_Normal"/>
     <w:pPr>
       <w:ind w:hanging="432"/>
       <w:ind w:left="720"/>
@@ -3968,7 +3672,7 @@
   </w:style>
   <w:style w:type="paragraph" w:styleId="Dashed List">
     <w:name w:val="Dashed List"/>
-    <w:basedOn w:val="Normal"/>
+    <w:basedOn w:val="_Normal"/>
     <w:pPr>
       <w:ind w:hanging="432"/>
       <w:ind w:left="720"/>
@@ -3983,7 +3687,7 @@
   </w:style>
   <w:style w:type="paragraph" w:styleId="Diamond List">
     <w:name w:val="Diamond List"/>
-    <w:basedOn w:val="Normal"/>
+    <w:basedOn w:val="_Normal"/>
     <w:pPr>
       <w:ind w:hanging="432"/>
       <w:ind w:left="720"/>
@@ -4001,7 +3705,7 @@
   </w:style>
   <w:style w:type="character" w:styleId="Endnote Reference">
     <w:name w:val="Endnote Reference"/>
-    <w:basedOn w:val="Normal"/>
+    <w:basedOn w:val="_Normal"/>
     <w:pPr/>
     <w:rPr>
       <w:sz w:val="20"/>
@@ -4027,7 +3731,7 @@
   </w:style>
   <w:style w:type="character" w:styleId="Footnote Reference">
     <w:name w:val="Footnote Reference"/>
-    <w:basedOn w:val="Normal"/>
+    <w:basedOn w:val="_Normal"/>
     <w:pPr/>
     <w:rPr>
       <w:sz w:val="20"/>
@@ -4044,7 +3748,7 @@
   </w:style>
   <w:style w:type="paragraph" w:styleId="Hand List">
     <w:name w:val="Hand List"/>
-    <w:basedOn w:val="Normal"/>
+    <w:basedOn w:val="_Normal"/>
     <w:pPr>
       <w:ind w:hanging="432"/>
       <w:ind w:left="720"/>
@@ -4109,7 +3813,7 @@
   </w:style>
   <w:style w:type="paragraph" w:styleId="Heart List">
     <w:name w:val="Heart List"/>
-    <w:basedOn w:val="Normal"/>
+    <w:basedOn w:val="_Normal"/>
     <w:pPr>
       <w:ind w:hanging="432"/>
       <w:ind w:left="720"/>
@@ -4127,7 +3831,7 @@
   </w:style>
   <w:style w:type="paragraph" w:styleId="Implies List">
     <w:name w:val="Implies List"/>
-    <w:basedOn w:val="Normal"/>
+    <w:basedOn w:val="_Normal"/>
     <w:pPr>
       <w:ind w:hanging="432"/>
       <w:ind w:left="720"/>
@@ -4204,7 +3908,7 @@
   </w:style>
   <w:style w:type="paragraph" w:styleId="Numbered List">
     <w:name w:val="Numbered List"/>
-    <w:basedOn w:val="Normal"/>
+    <w:basedOn w:val="_Normal"/>
     <w:pPr>
       <w:ind w:hanging="432"/>
       <w:ind w:left="720"/>
@@ -4230,7 +3934,7 @@
   </w:style>
   <w:style w:type="paragraph" w:styleId="Square List">
     <w:name w:val="Square List"/>
-    <w:basedOn w:val="Normal"/>
+    <w:basedOn w:val="_Normal"/>
     <w:pPr>
       <w:ind w:hanging="432"/>
       <w:ind w:left="720"/>
@@ -4239,7 +3943,7 @@
   </w:style>
   <w:style w:type="paragraph" w:styleId="Star List">
     <w:name w:val="Star List"/>
-    <w:basedOn w:val="Normal"/>
+    <w:basedOn w:val="_Normal"/>
     <w:pPr>
       <w:ind w:hanging="432"/>
       <w:ind w:left="720"/>
@@ -4254,7 +3958,7 @@
   </w:style>
   <w:style w:type="paragraph" w:styleId="Tick List">
     <w:name w:val="Tick List"/>
-    <w:basedOn w:val="Normal"/>
+    <w:basedOn w:val="_Normal"/>
     <w:pPr>
       <w:ind w:hanging="432"/>
       <w:ind w:left="720"/>
@@ -4263,7 +3967,7 @@
   </w:style>
   <w:style w:type="paragraph" w:styleId="Triangle List">
     <w:name w:val="Triangle List"/>
-    <w:basedOn w:val="Normal"/>
+    <w:basedOn w:val="_Normal"/>
     <w:pPr>
       <w:ind w:hanging="432"/>
       <w:ind w:left="720"/>

</xml_diff>

<commit_message>
Added last test case
</commit_message>
<xml_diff>
--- a/Documentation/StockInsights_Part3.docx
+++ b/Documentation/StockInsights_Part3.docx
@@ -3495,14 +3495,6 @@
                 <w:rFonts w:ascii="Times New Roman" w:cs="Times New Roman" w:hAnsi="Times New Roman"/>
                 <w:sz w:val="24"/>
               </w:rPr>
-              <w:t xml:space="preserve">,</w:t>
-            </w:r>
-            <w:r>
-              <w:rPr>
-                <w:lang w:val="en-US"/>
-                <w:rFonts w:ascii="Times New Roman" w:cs="Times New Roman" w:hAnsi="Times New Roman"/>
-                <w:sz w:val="24"/>
-              </w:rPr>
               <w:t xml:space="preserve"> and all tabs are working.</w:t>
             </w:r>
           </w:p>
@@ -3531,7 +3523,7 @@
         </w:rPr>
         <w:t xml:space="preserve">	</w:t>
       </w:r>
-      <w:hyperlink r:id="rId531">
+      <w:hyperlink r:id="rId530">
         <w:r>
           <w:rPr>
             <w:rFonts w:ascii="Century Gothic" w:cs="Century Gothic" w:hAnsi="Century Gothic"/>

</xml_diff>